<commit_message>
Aggiunta Sezione Video Guida
</commit_message>
<xml_diff>
--- a/Scenari.docx
+++ b/Scenari.docx
@@ -56,12 +56,6 @@
         <w:gridCol w:w="7402"/>
       </w:tblGrid>
       <w:tr>
-        <w:tblPrEx>
-          <w:tblCellMar>
-            <w:top w:w="0" w:type="dxa"/>
-            <w:bottom w:w="0" w:type="dxa"/>
-          </w:tblCellMar>
-        </w:tblPrEx>
         <w:tc>
           <w:tcPr>
             <w:tcW w:w="2542" w:type="dxa"/>
@@ -136,12 +130,6 @@
         </w:tc>
       </w:tr>
       <w:tr>
-        <w:tblPrEx>
-          <w:tblCellMar>
-            <w:top w:w="0" w:type="dxa"/>
-            <w:bottom w:w="0" w:type="dxa"/>
-          </w:tblCellMar>
-        </w:tblPrEx>
         <w:tc>
           <w:tcPr>
             <w:tcW w:w="2542" w:type="dxa"/>
@@ -217,12 +205,6 @@
         </w:tc>
       </w:tr>
       <w:tr>
-        <w:tblPrEx>
-          <w:tblCellMar>
-            <w:top w:w="0" w:type="dxa"/>
-            <w:bottom w:w="0" w:type="dxa"/>
-          </w:tblCellMar>
-        </w:tblPrEx>
         <w:tc>
           <w:tcPr>
             <w:tcW w:w="2542" w:type="dxa"/>
@@ -295,12 +277,6 @@
         </w:tc>
       </w:tr>
       <w:tr>
-        <w:tblPrEx>
-          <w:tblCellMar>
-            <w:top w:w="0" w:type="dxa"/>
-            <w:bottom w:w="0" w:type="dxa"/>
-          </w:tblCellMar>
-        </w:tblPrEx>
         <w:tc>
           <w:tcPr>
             <w:tcW w:w="2542" w:type="dxa"/>
@@ -376,12 +352,6 @@
         </w:tc>
       </w:tr>
       <w:tr>
-        <w:tblPrEx>
-          <w:tblCellMar>
-            <w:top w:w="0" w:type="dxa"/>
-            <w:bottom w:w="0" w:type="dxa"/>
-          </w:tblCellMar>
-        </w:tblPrEx>
         <w:tc>
           <w:tcPr>
             <w:tcW w:w="2542" w:type="dxa"/>
@@ -457,12 +427,6 @@
         </w:tc>
       </w:tr>
       <w:tr>
-        <w:tblPrEx>
-          <w:tblCellMar>
-            <w:top w:w="0" w:type="dxa"/>
-            <w:bottom w:w="0" w:type="dxa"/>
-          </w:tblCellMar>
-        </w:tblPrEx>
         <w:tc>
           <w:tcPr>
             <w:tcW w:w="2542" w:type="dxa"/>
@@ -538,12 +502,6 @@
         </w:tc>
       </w:tr>
       <w:tr>
-        <w:tblPrEx>
-          <w:tblCellMar>
-            <w:top w:w="0" w:type="dxa"/>
-            <w:bottom w:w="0" w:type="dxa"/>
-          </w:tblCellMar>
-        </w:tblPrEx>
         <w:tc>
           <w:tcPr>
             <w:tcW w:w="2542" w:type="dxa"/>
@@ -680,12 +638,6 @@
         </w:tc>
       </w:tr>
       <w:tr>
-        <w:tblPrEx>
-          <w:tblCellMar>
-            <w:top w:w="0" w:type="dxa"/>
-            <w:bottom w:w="0" w:type="dxa"/>
-          </w:tblCellMar>
-        </w:tblPrEx>
         <w:tc>
           <w:tcPr>
             <w:tcW w:w="2542" w:type="dxa"/>
@@ -819,12 +771,6 @@
         </w:tc>
       </w:tr>
       <w:tr>
-        <w:tblPrEx>
-          <w:tblCellMar>
-            <w:top w:w="0" w:type="dxa"/>
-            <w:bottom w:w="0" w:type="dxa"/>
-          </w:tblCellMar>
-        </w:tblPrEx>
         <w:tc>
           <w:tcPr>
             <w:tcW w:w="2542" w:type="dxa"/>
@@ -891,12 +837,6 @@
         </w:tc>
       </w:tr>
       <w:tr>
-        <w:tblPrEx>
-          <w:tblCellMar>
-            <w:top w:w="0" w:type="dxa"/>
-            <w:bottom w:w="0" w:type="dxa"/>
-          </w:tblCellMar>
-        </w:tblPrEx>
         <w:tc>
           <w:tcPr>
             <w:tcW w:w="2542" w:type="dxa"/>
@@ -1121,12 +1061,6 @@
         <w:gridCol w:w="7918"/>
       </w:tblGrid>
       <w:tr>
-        <w:tblPrEx>
-          <w:tblCellMar>
-            <w:top w:w="0" w:type="dxa"/>
-            <w:bottom w:w="0" w:type="dxa"/>
-          </w:tblCellMar>
-        </w:tblPrEx>
         <w:tc>
           <w:tcPr>
             <w:tcW w:w="2026" w:type="dxa"/>
@@ -1214,12 +1148,6 @@
         </w:tc>
       </w:tr>
       <w:tr>
-        <w:tblPrEx>
-          <w:tblCellMar>
-            <w:top w:w="0" w:type="dxa"/>
-            <w:bottom w:w="0" w:type="dxa"/>
-          </w:tblCellMar>
-        </w:tblPrEx>
         <w:tc>
           <w:tcPr>
             <w:tcW w:w="2026" w:type="dxa"/>
@@ -1295,12 +1223,6 @@
         </w:tc>
       </w:tr>
       <w:tr>
-        <w:tblPrEx>
-          <w:tblCellMar>
-            <w:top w:w="0" w:type="dxa"/>
-            <w:bottom w:w="0" w:type="dxa"/>
-          </w:tblCellMar>
-        </w:tblPrEx>
         <w:tc>
           <w:tcPr>
             <w:tcW w:w="2026" w:type="dxa"/>
@@ -1373,12 +1295,6 @@
         </w:tc>
       </w:tr>
       <w:tr>
-        <w:tblPrEx>
-          <w:tblCellMar>
-            <w:top w:w="0" w:type="dxa"/>
-            <w:bottom w:w="0" w:type="dxa"/>
-          </w:tblCellMar>
-        </w:tblPrEx>
         <w:tc>
           <w:tcPr>
             <w:tcW w:w="2026" w:type="dxa"/>
@@ -1454,12 +1370,6 @@
         </w:tc>
       </w:tr>
       <w:tr>
-        <w:tblPrEx>
-          <w:tblCellMar>
-            <w:top w:w="0" w:type="dxa"/>
-            <w:bottom w:w="0" w:type="dxa"/>
-          </w:tblCellMar>
-        </w:tblPrEx>
         <w:tc>
           <w:tcPr>
             <w:tcW w:w="2026" w:type="dxa"/>
@@ -1526,12 +1436,6 @@
         </w:tc>
       </w:tr>
       <w:tr>
-        <w:tblPrEx>
-          <w:tblCellMar>
-            <w:top w:w="0" w:type="dxa"/>
-            <w:bottom w:w="0" w:type="dxa"/>
-          </w:tblCellMar>
-        </w:tblPrEx>
         <w:tc>
           <w:tcPr>
             <w:tcW w:w="2026" w:type="dxa"/>
@@ -1625,12 +1529,6 @@
         </w:tc>
       </w:tr>
       <w:tr>
-        <w:tblPrEx>
-          <w:tblCellMar>
-            <w:top w:w="0" w:type="dxa"/>
-            <w:bottom w:w="0" w:type="dxa"/>
-          </w:tblCellMar>
-        </w:tblPrEx>
         <w:tc>
           <w:tcPr>
             <w:tcW w:w="2026" w:type="dxa"/>
@@ -1746,21 +1644,7 @@
                 <w:sz w:val="24"/>
                 <w:szCs w:val="24"/>
               </w:rPr>
-              <w:t xml:space="preserve">peso e </w:t>
-            </w:r>
-            <w:r>
-              <w:rPr>
-                <w:sz w:val="24"/>
-                <w:szCs w:val="24"/>
-              </w:rPr>
-              <w:t>altezz</w:t>
-            </w:r>
-            <w:r>
-              <w:rPr>
-                <w:sz w:val="24"/>
-                <w:szCs w:val="24"/>
-              </w:rPr>
-              <w:t>a</w:t>
+              <w:t>peso e altezza</w:t>
             </w:r>
           </w:p>
           <w:p>
@@ -2110,12 +1994,6 @@
         </w:tc>
       </w:tr>
       <w:tr>
-        <w:tblPrEx>
-          <w:tblCellMar>
-            <w:top w:w="0" w:type="dxa"/>
-            <w:bottom w:w="0" w:type="dxa"/>
-          </w:tblCellMar>
-        </w:tblPrEx>
         <w:tc>
           <w:tcPr>
             <w:tcW w:w="2026" w:type="dxa"/>
@@ -2191,12 +2069,6 @@
         </w:tc>
       </w:tr>
       <w:tr>
-        <w:tblPrEx>
-          <w:tblCellMar>
-            <w:top w:w="0" w:type="dxa"/>
-            <w:bottom w:w="0" w:type="dxa"/>
-          </w:tblCellMar>
-        </w:tblPrEx>
         <w:tc>
           <w:tcPr>
             <w:tcW w:w="2026" w:type="dxa"/>
@@ -2263,12 +2135,6 @@
         </w:tc>
       </w:tr>
       <w:tr>
-        <w:tblPrEx>
-          <w:tblCellMar>
-            <w:top w:w="0" w:type="dxa"/>
-            <w:bottom w:w="0" w:type="dxa"/>
-          </w:tblCellMar>
-        </w:tblPrEx>
         <w:tc>
           <w:tcPr>
             <w:tcW w:w="2026" w:type="dxa"/>
@@ -2548,12 +2414,6 @@
         <w:gridCol w:w="7493"/>
       </w:tblGrid>
       <w:tr>
-        <w:tblPrEx>
-          <w:tblCellMar>
-            <w:top w:w="0" w:type="dxa"/>
-            <w:bottom w:w="0" w:type="dxa"/>
-          </w:tblCellMar>
-        </w:tblPrEx>
         <w:tc>
           <w:tcPr>
             <w:tcW w:w="2026" w:type="dxa"/>
@@ -2664,12 +2524,6 @@
         </w:tc>
       </w:tr>
       <w:tr>
-        <w:tblPrEx>
-          <w:tblCellMar>
-            <w:top w:w="0" w:type="dxa"/>
-            <w:bottom w:w="0" w:type="dxa"/>
-          </w:tblCellMar>
-        </w:tblPrEx>
         <w:tc>
           <w:tcPr>
             <w:tcW w:w="2026" w:type="dxa"/>
@@ -2781,12 +2635,6 @@
         </w:tc>
       </w:tr>
       <w:tr>
-        <w:tblPrEx>
-          <w:tblCellMar>
-            <w:top w:w="0" w:type="dxa"/>
-            <w:bottom w:w="0" w:type="dxa"/>
-          </w:tblCellMar>
-        </w:tblPrEx>
         <w:tc>
           <w:tcPr>
             <w:tcW w:w="2026" w:type="dxa"/>
@@ -2862,12 +2710,6 @@
         </w:tc>
       </w:tr>
       <w:tr>
-        <w:tblPrEx>
-          <w:tblCellMar>
-            <w:top w:w="0" w:type="dxa"/>
-            <w:bottom w:w="0" w:type="dxa"/>
-          </w:tblCellMar>
-        </w:tblPrEx>
         <w:tc>
           <w:tcPr>
             <w:tcW w:w="2026" w:type="dxa"/>
@@ -2943,12 +2785,6 @@
         </w:tc>
       </w:tr>
       <w:tr>
-        <w:tblPrEx>
-          <w:tblCellMar>
-            <w:top w:w="0" w:type="dxa"/>
-            <w:bottom w:w="0" w:type="dxa"/>
-          </w:tblCellMar>
-        </w:tblPrEx>
         <w:tc>
           <w:tcPr>
             <w:tcW w:w="2026" w:type="dxa"/>
@@ -3053,12 +2889,6 @@
         </w:tc>
       </w:tr>
       <w:tr>
-        <w:tblPrEx>
-          <w:tblCellMar>
-            <w:top w:w="0" w:type="dxa"/>
-            <w:bottom w:w="0" w:type="dxa"/>
-          </w:tblCellMar>
-        </w:tblPrEx>
         <w:tc>
           <w:tcPr>
             <w:tcW w:w="2026" w:type="dxa"/>
@@ -3128,56 +2958,21 @@
                 <w:sz w:val="24"/>
                 <w:szCs w:val="24"/>
               </w:rPr>
-              <w:t xml:space="preserve">La </w:t>
-            </w:r>
-            <w:r>
-              <w:rPr>
-                <w:rFonts w:ascii="Liberation Serif" w:eastAsia="Times New Roman" w:hAnsi="Liberation Serif" w:cs="Liberation Serif"/>
-                <w:color w:val="000000"/>
-                <w:sz w:val="24"/>
-                <w:szCs w:val="24"/>
-              </w:rPr>
-              <w:t>scheda d’allenamento</w:t>
-            </w:r>
-            <w:r>
-              <w:rPr>
-                <w:rFonts w:ascii="Liberation Serif" w:eastAsia="Times New Roman" w:hAnsi="Liberation Serif" w:cs="Liberation Serif"/>
-                <w:color w:val="000000"/>
-                <w:sz w:val="24"/>
-                <w:szCs w:val="24"/>
-              </w:rPr>
-              <w:t xml:space="preserve"> viene consultata</w:t>
-            </w:r>
-            <w:r>
-              <w:rPr>
-                <w:rFonts w:ascii="Liberation Serif" w:eastAsia="Times New Roman" w:hAnsi="Liberation Serif" w:cs="Liberation Serif"/>
-                <w:color w:val="000000"/>
-                <w:sz w:val="24"/>
-                <w:szCs w:val="24"/>
-              </w:rPr>
-              <w:t xml:space="preserve"> e/</w:t>
-            </w:r>
-            <w:bookmarkStart w:id="0" w:name="_GoBack"/>
-            <w:bookmarkEnd w:id="0"/>
-            <w:r>
-              <w:rPr>
-                <w:rFonts w:ascii="Liberation Serif" w:eastAsia="Times New Roman" w:hAnsi="Liberation Serif" w:cs="Liberation Serif"/>
-                <w:color w:val="000000"/>
-                <w:sz w:val="24"/>
-                <w:szCs w:val="24"/>
-              </w:rPr>
-              <w:t>o eventualmente modificata</w:t>
+              <w:t>La scheda d’allenamento viene consultata</w:t>
+            </w:r>
+            <w:r>
+              <w:rPr>
+                <w:rFonts w:ascii="Liberation Serif" w:eastAsia="Times New Roman" w:hAnsi="Liberation Serif" w:cs="Liberation Serif"/>
+                <w:color w:val="000000"/>
+                <w:sz w:val="24"/>
+                <w:szCs w:val="24"/>
+              </w:rPr>
+              <w:t xml:space="preserve"> e/o eventualmente modificata</w:t>
             </w:r>
           </w:p>
         </w:tc>
       </w:tr>
       <w:tr>
-        <w:tblPrEx>
-          <w:tblCellMar>
-            <w:top w:w="0" w:type="dxa"/>
-            <w:bottom w:w="0" w:type="dxa"/>
-          </w:tblCellMar>
-        </w:tblPrEx>
         <w:tc>
           <w:tcPr>
             <w:tcW w:w="2026" w:type="dxa"/>
@@ -3256,6 +3051,35 @@
                 <w:sz w:val="24"/>
                 <w:szCs w:val="24"/>
               </w:rPr>
+              <w:t>L’Utente visualizza la scheda d’allenamento.</w:t>
+            </w:r>
+          </w:p>
+          <w:p>
+            <w:pPr>
+              <w:spacing w:before="100" w:after="0" w:line="240" w:lineRule="auto"/>
+              <w:rPr>
+                <w:rFonts w:ascii="Liberation Serif" w:eastAsia="Times New Roman" w:hAnsi="Liberation Serif" w:cs="Liberation Serif"/>
+                <w:color w:val="000000"/>
+                <w:sz w:val="24"/>
+                <w:szCs w:val="24"/>
+              </w:rPr>
+            </w:pPr>
+            <w:r>
+              <w:rPr>
+                <w:rFonts w:ascii="Liberation Serif" w:eastAsia="Times New Roman" w:hAnsi="Liberation Serif" w:cs="Liberation Serif"/>
+                <w:color w:val="000000"/>
+                <w:sz w:val="24"/>
+                <w:szCs w:val="24"/>
+              </w:rPr>
+              <w:t xml:space="preserve">2 </w:t>
+            </w:r>
+            <w:r>
+              <w:rPr>
+                <w:rFonts w:ascii="Liberation Serif" w:eastAsia="Times New Roman" w:hAnsi="Liberation Serif" w:cs="Liberation Serif"/>
+                <w:color w:val="000000"/>
+                <w:sz w:val="24"/>
+                <w:szCs w:val="24"/>
+              </w:rPr>
               <w:t xml:space="preserve">L’Utente </w:t>
             </w:r>
             <w:r>
@@ -3265,62 +3089,6 @@
                 <w:sz w:val="24"/>
                 <w:szCs w:val="24"/>
               </w:rPr>
-              <w:t>visualizza</w:t>
-            </w:r>
-            <w:r>
-              <w:rPr>
-                <w:rFonts w:ascii="Liberation Serif" w:eastAsia="Times New Roman" w:hAnsi="Liberation Serif" w:cs="Liberation Serif"/>
-                <w:color w:val="000000"/>
-                <w:sz w:val="24"/>
-                <w:szCs w:val="24"/>
-              </w:rPr>
-              <w:t xml:space="preserve"> la scheda d’allenamento.</w:t>
-            </w:r>
-          </w:p>
-          <w:p>
-            <w:pPr>
-              <w:spacing w:before="100" w:after="0" w:line="240" w:lineRule="auto"/>
-              <w:rPr>
-                <w:rFonts w:ascii="Liberation Serif" w:eastAsia="Times New Roman" w:hAnsi="Liberation Serif" w:cs="Liberation Serif"/>
-                <w:color w:val="000000"/>
-                <w:sz w:val="24"/>
-                <w:szCs w:val="24"/>
-              </w:rPr>
-            </w:pPr>
-            <w:r>
-              <w:rPr>
-                <w:rFonts w:ascii="Liberation Serif" w:eastAsia="Times New Roman" w:hAnsi="Liberation Serif" w:cs="Liberation Serif"/>
-                <w:color w:val="000000"/>
-                <w:sz w:val="24"/>
-                <w:szCs w:val="24"/>
-              </w:rPr>
-              <w:t xml:space="preserve">2 </w:t>
-            </w:r>
-            <w:r>
-              <w:rPr>
-                <w:rFonts w:ascii="Liberation Serif" w:eastAsia="Times New Roman" w:hAnsi="Liberation Serif" w:cs="Liberation Serif"/>
-                <w:color w:val="000000"/>
-                <w:sz w:val="24"/>
-                <w:szCs w:val="24"/>
-              </w:rPr>
-              <w:t>L’Utente</w:t>
-            </w:r>
-            <w:r>
-              <w:rPr>
-                <w:rFonts w:ascii="Liberation Serif" w:eastAsia="Times New Roman" w:hAnsi="Liberation Serif" w:cs="Liberation Serif"/>
-                <w:color w:val="000000"/>
-                <w:sz w:val="24"/>
-                <w:szCs w:val="24"/>
-              </w:rPr>
-              <w:t xml:space="preserve"> </w:t>
-            </w:r>
-            <w:r>
-              <w:rPr>
-                <w:rFonts w:ascii="Liberation Serif" w:eastAsia="Times New Roman" w:hAnsi="Liberation Serif" w:cs="Liberation Serif"/>
-                <w:color w:val="000000"/>
-                <w:sz w:val="24"/>
-                <w:szCs w:val="24"/>
-              </w:rPr>
               <w:t xml:space="preserve">può aggiungere o rimuovere </w:t>
             </w:r>
             <w:r>
@@ -3359,16 +3127,7 @@
                 <w:sz w:val="24"/>
                 <w:szCs w:val="24"/>
               </w:rPr>
-              <w:t>L’Utente</w:t>
-            </w:r>
-            <w:r>
-              <w:rPr>
-                <w:rFonts w:ascii="Liberation Serif" w:eastAsia="Times New Roman" w:hAnsi="Liberation Serif" w:cs="Liberation Serif"/>
-                <w:color w:val="000000"/>
-                <w:sz w:val="24"/>
-                <w:szCs w:val="24"/>
-              </w:rPr>
-              <w:t xml:space="preserve"> </w:t>
+              <w:t xml:space="preserve">L’Utente </w:t>
             </w:r>
             <w:r>
               <w:rPr>
@@ -3415,16 +3174,7 @@
                 <w:sz w:val="24"/>
                 <w:szCs w:val="24"/>
               </w:rPr>
-              <w:t xml:space="preserve">(numero di serie, </w:t>
-            </w:r>
-            <w:r>
-              <w:rPr>
-                <w:rFonts w:ascii="Liberation Serif" w:eastAsia="Times New Roman" w:hAnsi="Liberation Serif" w:cs="Liberation Serif"/>
-                <w:color w:val="000000"/>
-                <w:sz w:val="24"/>
-                <w:szCs w:val="24"/>
-              </w:rPr>
-              <w:t xml:space="preserve"> ripetizioni, tempistiche, peso in Kg da sollevare) </w:t>
+              <w:t xml:space="preserve">(numero di serie,  ripetizioni, tempistiche, peso in Kg da sollevare) </w:t>
             </w:r>
           </w:p>
           <w:p>
@@ -3450,12 +3200,6 @@
         </w:tc>
       </w:tr>
       <w:tr>
-        <w:tblPrEx>
-          <w:tblCellMar>
-            <w:top w:w="0" w:type="dxa"/>
-            <w:bottom w:w="0" w:type="dxa"/>
-          </w:tblCellMar>
-        </w:tblPrEx>
         <w:tc>
           <w:tcPr>
             <w:tcW w:w="2026" w:type="dxa"/>
@@ -3540,12 +3284,6 @@
         </w:tc>
       </w:tr>
       <w:tr>
-        <w:tblPrEx>
-          <w:tblCellMar>
-            <w:top w:w="0" w:type="dxa"/>
-            <w:bottom w:w="0" w:type="dxa"/>
-          </w:tblCellMar>
-        </w:tblPrEx>
         <w:tc>
           <w:tcPr>
             <w:tcW w:w="2026" w:type="dxa"/>
@@ -3612,12 +3350,6 @@
         </w:tc>
       </w:tr>
       <w:tr>
-        <w:tblPrEx>
-          <w:tblCellMar>
-            <w:top w:w="0" w:type="dxa"/>
-            <w:bottom w:w="0" w:type="dxa"/>
-          </w:tblCellMar>
-        </w:tblPrEx>
         <w:tc>
           <w:tcPr>
             <w:tcW w:w="2026" w:type="dxa"/>
@@ -3821,12 +3553,6 @@
         <w:gridCol w:w="7918"/>
       </w:tblGrid>
       <w:tr>
-        <w:tblPrEx>
-          <w:tblCellMar>
-            <w:top w:w="0" w:type="dxa"/>
-            <w:bottom w:w="0" w:type="dxa"/>
-          </w:tblCellMar>
-        </w:tblPrEx>
         <w:tc>
           <w:tcPr>
             <w:tcW w:w="2026" w:type="dxa"/>
@@ -3902,12 +3628,6 @@
         </w:tc>
       </w:tr>
       <w:tr>
-        <w:tblPrEx>
-          <w:tblCellMar>
-            <w:top w:w="0" w:type="dxa"/>
-            <w:bottom w:w="0" w:type="dxa"/>
-          </w:tblCellMar>
-        </w:tblPrEx>
         <w:tc>
           <w:tcPr>
             <w:tcW w:w="2026" w:type="dxa"/>
@@ -4001,12 +3721,6 @@
         </w:tc>
       </w:tr>
       <w:tr>
-        <w:tblPrEx>
-          <w:tblCellMar>
-            <w:top w:w="0" w:type="dxa"/>
-            <w:bottom w:w="0" w:type="dxa"/>
-          </w:tblCellMar>
-        </w:tblPrEx>
         <w:tc>
           <w:tcPr>
             <w:tcW w:w="2026" w:type="dxa"/>
@@ -4076,12 +3790,6 @@
         </w:tc>
       </w:tr>
       <w:tr>
-        <w:tblPrEx>
-          <w:tblCellMar>
-            <w:top w:w="0" w:type="dxa"/>
-            <w:bottom w:w="0" w:type="dxa"/>
-          </w:tblCellMar>
-        </w:tblPrEx>
         <w:tc>
           <w:tcPr>
             <w:tcW w:w="2026" w:type="dxa"/>
@@ -4157,12 +3865,6 @@
         </w:tc>
       </w:tr>
       <w:tr>
-        <w:tblPrEx>
-          <w:tblCellMar>
-            <w:top w:w="0" w:type="dxa"/>
-            <w:bottom w:w="0" w:type="dxa"/>
-          </w:tblCellMar>
-        </w:tblPrEx>
         <w:tc>
           <w:tcPr>
             <w:tcW w:w="2026" w:type="dxa"/>
@@ -4287,12 +3989,6 @@
         </w:tc>
       </w:tr>
       <w:tr>
-        <w:tblPrEx>
-          <w:tblCellMar>
-            <w:top w:w="0" w:type="dxa"/>
-            <w:bottom w:w="0" w:type="dxa"/>
-          </w:tblCellMar>
-        </w:tblPrEx>
         <w:tc>
           <w:tcPr>
             <w:tcW w:w="2026" w:type="dxa"/>
@@ -4368,12 +4064,6 @@
         </w:tc>
       </w:tr>
       <w:tr>
-        <w:tblPrEx>
-          <w:tblCellMar>
-            <w:top w:w="0" w:type="dxa"/>
-            <w:bottom w:w="0" w:type="dxa"/>
-          </w:tblCellMar>
-        </w:tblPrEx>
         <w:tc>
           <w:tcPr>
             <w:tcW w:w="2026" w:type="dxa"/>
@@ -4443,25 +4133,7 @@
                 <w:sz w:val="24"/>
                 <w:szCs w:val="24"/>
               </w:rPr>
-              <w:t xml:space="preserve">1 L’Utente visualizza </w:t>
-            </w:r>
-            <w:r>
-              <w:rPr>
-                <w:rFonts w:ascii="Liberation Serif" w:eastAsia="Times New Roman" w:hAnsi="Liberation Serif" w:cs="Liberation Serif"/>
-                <w:color w:val="000000"/>
-                <w:sz w:val="24"/>
-                <w:szCs w:val="24"/>
-              </w:rPr>
-              <w:t>l’andamento del proprio peso</w:t>
-            </w:r>
-            <w:r>
-              <w:rPr>
-                <w:rFonts w:ascii="Liberation Serif" w:eastAsia="Times New Roman" w:hAnsi="Liberation Serif" w:cs="Liberation Serif"/>
-                <w:color w:val="000000"/>
-                <w:sz w:val="24"/>
-                <w:szCs w:val="24"/>
-              </w:rPr>
-              <w:t>.</w:t>
+              <w:t>1 L’Utente visualizza l’andamento del proprio peso.</w:t>
             </w:r>
           </w:p>
           <w:p>
@@ -4507,12 +4179,6 @@
         </w:tc>
       </w:tr>
       <w:tr>
-        <w:tblPrEx>
-          <w:tblCellMar>
-            <w:top w:w="0" w:type="dxa"/>
-            <w:bottom w:w="0" w:type="dxa"/>
-          </w:tblCellMar>
-        </w:tblPrEx>
         <w:tc>
           <w:tcPr>
             <w:tcW w:w="2026" w:type="dxa"/>
@@ -4579,12 +4245,6 @@
         </w:tc>
       </w:tr>
       <w:tr>
-        <w:tblPrEx>
-          <w:tblCellMar>
-            <w:top w:w="0" w:type="dxa"/>
-            <w:bottom w:w="0" w:type="dxa"/>
-          </w:tblCellMar>
-        </w:tblPrEx>
         <w:tc>
           <w:tcPr>
             <w:tcW w:w="2026" w:type="dxa"/>
@@ -4651,12 +4311,6 @@
         </w:tc>
       </w:tr>
       <w:tr>
-        <w:tblPrEx>
-          <w:tblCellMar>
-            <w:top w:w="0" w:type="dxa"/>
-            <w:bottom w:w="0" w:type="dxa"/>
-          </w:tblCellMar>
-        </w:tblPrEx>
         <w:tc>
           <w:tcPr>
             <w:tcW w:w="2026" w:type="dxa"/>
@@ -4738,6 +4392,794 @@
     <w:p/>
     <w:p/>
     <w:p/>
+    <w:p/>
+    <w:p/>
+    <w:p/>
+    <w:p/>
+    <w:p/>
+    <w:p/>
+    <w:p/>
+    <w:p/>
+    <w:p/>
+    <w:p/>
+    <w:p/>
+    <w:tbl>
+      <w:tblPr>
+        <w:tblW w:w="9944" w:type="dxa"/>
+        <w:tblInd w:w="102" w:type="dxa"/>
+        <w:tblCellMar>
+          <w:left w:w="10" w:type="dxa"/>
+          <w:right w:w="10" w:type="dxa"/>
+        </w:tblCellMar>
+        <w:tblLook w:val="0000" w:firstRow="0" w:lastRow="0" w:firstColumn="0" w:lastColumn="0" w:noHBand="0" w:noVBand="0"/>
+      </w:tblPr>
+      <w:tblGrid>
+        <w:gridCol w:w="2026"/>
+        <w:gridCol w:w="7918"/>
+      </w:tblGrid>
+      <w:tr>
+        <w:tc>
+          <w:tcPr>
+            <w:tcW w:w="2026" w:type="dxa"/>
+            <w:tcBorders>
+              <w:top w:val="single" w:sz="6" w:space="0" w:color="000001"/>
+              <w:left w:val="single" w:sz="6" w:space="0" w:color="000001"/>
+              <w:bottom w:val="single" w:sz="6" w:space="0" w:color="000001"/>
+            </w:tcBorders>
+            <w:shd w:val="clear" w:color="auto" w:fill="FFFFFF"/>
+            <w:tcMar>
+              <w:top w:w="0" w:type="dxa"/>
+              <w:left w:w="11" w:type="dxa"/>
+              <w:bottom w:w="0" w:type="dxa"/>
+              <w:right w:w="0" w:type="dxa"/>
+            </w:tcMar>
+          </w:tcPr>
+          <w:p>
+            <w:pPr>
+              <w:spacing w:before="100" w:after="0" w:line="240" w:lineRule="auto"/>
+              <w:rPr>
+                <w:rFonts w:ascii="Liberation Serif" w:eastAsia="Times New Roman" w:hAnsi="Liberation Serif" w:cs="Liberation Serif"/>
+                <w:color w:val="000000"/>
+                <w:sz w:val="24"/>
+                <w:szCs w:val="24"/>
+              </w:rPr>
+            </w:pPr>
+            <w:r>
+              <w:rPr>
+                <w:rFonts w:ascii="Liberation Serif" w:eastAsia="Times New Roman" w:hAnsi="Liberation Serif" w:cs="Liberation Serif"/>
+                <w:color w:val="000000"/>
+                <w:sz w:val="24"/>
+                <w:szCs w:val="24"/>
+              </w:rPr>
+              <w:lastRenderedPageBreak/>
+              <w:t>TITOLO</w:t>
+            </w:r>
+          </w:p>
+        </w:tc>
+        <w:tc>
+          <w:tcPr>
+            <w:tcW w:w="7997" w:type="dxa"/>
+            <w:tcBorders>
+              <w:top w:val="single" w:sz="6" w:space="0" w:color="000001"/>
+              <w:left w:val="single" w:sz="6" w:space="0" w:color="000001"/>
+              <w:bottom w:val="single" w:sz="6" w:space="0" w:color="000001"/>
+              <w:right w:val="single" w:sz="6" w:space="0" w:color="000001"/>
+            </w:tcBorders>
+            <w:shd w:val="clear" w:color="auto" w:fill="FFFFFF"/>
+            <w:tcMar>
+              <w:top w:w="0" w:type="dxa"/>
+              <w:left w:w="11" w:type="dxa"/>
+              <w:bottom w:w="0" w:type="dxa"/>
+              <w:right w:w="11" w:type="dxa"/>
+            </w:tcMar>
+          </w:tcPr>
+          <w:p>
+            <w:pPr>
+              <w:spacing w:before="100" w:after="0" w:line="240" w:lineRule="auto"/>
+            </w:pPr>
+            <w:r>
+              <w:rPr>
+                <w:rFonts w:ascii="Liberation Serif" w:eastAsia="Times New Roman" w:hAnsi="Liberation Serif" w:cs="Liberation Serif"/>
+                <w:b/>
+                <w:bCs/>
+                <w:color w:val="000000"/>
+                <w:sz w:val="24"/>
+                <w:szCs w:val="24"/>
+                <w:u w:val="single"/>
+              </w:rPr>
+              <w:t xml:space="preserve">Sezione </w:t>
+            </w:r>
+            <w:r>
+              <w:rPr>
+                <w:rFonts w:ascii="Liberation Serif" w:eastAsia="Times New Roman" w:hAnsi="Liberation Serif" w:cs="Liberation Serif"/>
+                <w:b/>
+                <w:bCs/>
+                <w:color w:val="000000"/>
+                <w:sz w:val="24"/>
+                <w:szCs w:val="24"/>
+                <w:u w:val="single"/>
+              </w:rPr>
+              <w:t>Video Guida</w:t>
+            </w:r>
+          </w:p>
+        </w:tc>
+      </w:tr>
+      <w:tr>
+        <w:tc>
+          <w:tcPr>
+            <w:tcW w:w="2026" w:type="dxa"/>
+            <w:tcBorders>
+              <w:left w:val="single" w:sz="6" w:space="0" w:color="000001"/>
+              <w:bottom w:val="single" w:sz="6" w:space="0" w:color="000001"/>
+            </w:tcBorders>
+            <w:shd w:val="clear" w:color="auto" w:fill="FFFFFF"/>
+            <w:tcMar>
+              <w:top w:w="0" w:type="dxa"/>
+              <w:left w:w="11" w:type="dxa"/>
+              <w:bottom w:w="0" w:type="dxa"/>
+              <w:right w:w="0" w:type="dxa"/>
+            </w:tcMar>
+          </w:tcPr>
+          <w:p>
+            <w:pPr>
+              <w:spacing w:before="100" w:after="0" w:line="240" w:lineRule="auto"/>
+              <w:rPr>
+                <w:rFonts w:ascii="Liberation Serif" w:eastAsia="Times New Roman" w:hAnsi="Liberation Serif" w:cs="Liberation Serif"/>
+                <w:color w:val="000000"/>
+                <w:sz w:val="24"/>
+                <w:szCs w:val="24"/>
+              </w:rPr>
+            </w:pPr>
+            <w:r>
+              <w:rPr>
+                <w:rFonts w:ascii="Liberation Serif" w:eastAsia="Times New Roman" w:hAnsi="Liberation Serif" w:cs="Liberation Serif"/>
+                <w:color w:val="000000"/>
+                <w:sz w:val="24"/>
+                <w:szCs w:val="24"/>
+              </w:rPr>
+              <w:t>DESCRIZIONE</w:t>
+            </w:r>
+          </w:p>
+        </w:tc>
+        <w:tc>
+          <w:tcPr>
+            <w:tcW w:w="7997" w:type="dxa"/>
+            <w:tcBorders>
+              <w:left w:val="single" w:sz="6" w:space="0" w:color="000001"/>
+              <w:bottom w:val="single" w:sz="6" w:space="0" w:color="000001"/>
+              <w:right w:val="single" w:sz="6" w:space="0" w:color="000001"/>
+            </w:tcBorders>
+            <w:shd w:val="clear" w:color="auto" w:fill="FFFFFF"/>
+            <w:tcMar>
+              <w:top w:w="0" w:type="dxa"/>
+              <w:left w:w="11" w:type="dxa"/>
+              <w:bottom w:w="0" w:type="dxa"/>
+              <w:right w:w="11" w:type="dxa"/>
+            </w:tcMar>
+          </w:tcPr>
+          <w:p>
+            <w:pPr>
+              <w:spacing w:before="100" w:after="0" w:line="240" w:lineRule="auto"/>
+              <w:rPr>
+                <w:rFonts w:ascii="Liberation Serif" w:eastAsia="Times New Roman" w:hAnsi="Liberation Serif" w:cs="Liberation Serif"/>
+                <w:color w:val="000000"/>
+                <w:sz w:val="24"/>
+                <w:szCs w:val="24"/>
+              </w:rPr>
+            </w:pPr>
+            <w:r>
+              <w:rPr>
+                <w:rFonts w:ascii="Liberation Serif" w:eastAsia="Times New Roman" w:hAnsi="Liberation Serif" w:cs="Liberation Serif"/>
+                <w:color w:val="000000"/>
+                <w:sz w:val="24"/>
+                <w:szCs w:val="24"/>
+              </w:rPr>
+              <w:t xml:space="preserve">L’Utente </w:t>
+            </w:r>
+            <w:r>
+              <w:rPr>
+                <w:rFonts w:ascii="Liberation Serif" w:eastAsia="Times New Roman" w:hAnsi="Liberation Serif" w:cs="Liberation Serif"/>
+                <w:color w:val="000000"/>
+                <w:sz w:val="24"/>
+                <w:szCs w:val="24"/>
+              </w:rPr>
+              <w:t>riproduce i video illustrativi per esercizio</w:t>
+            </w:r>
+          </w:p>
+        </w:tc>
+      </w:tr>
+      <w:tr>
+        <w:tc>
+          <w:tcPr>
+            <w:tcW w:w="2026" w:type="dxa"/>
+            <w:tcBorders>
+              <w:left w:val="single" w:sz="6" w:space="0" w:color="000001"/>
+              <w:bottom w:val="single" w:sz="6" w:space="0" w:color="000001"/>
+            </w:tcBorders>
+            <w:shd w:val="clear" w:color="auto" w:fill="FFFFFF"/>
+            <w:tcMar>
+              <w:top w:w="0" w:type="dxa"/>
+              <w:left w:w="11" w:type="dxa"/>
+              <w:bottom w:w="0" w:type="dxa"/>
+              <w:right w:w="0" w:type="dxa"/>
+            </w:tcMar>
+          </w:tcPr>
+          <w:p>
+            <w:pPr>
+              <w:spacing w:before="100" w:after="0" w:line="240" w:lineRule="auto"/>
+              <w:rPr>
+                <w:rFonts w:ascii="Liberation Serif" w:eastAsia="Times New Roman" w:hAnsi="Liberation Serif" w:cs="Liberation Serif"/>
+                <w:color w:val="000000"/>
+                <w:sz w:val="24"/>
+                <w:szCs w:val="24"/>
+              </w:rPr>
+            </w:pPr>
+            <w:r>
+              <w:rPr>
+                <w:rFonts w:ascii="Liberation Serif" w:eastAsia="Times New Roman" w:hAnsi="Liberation Serif" w:cs="Liberation Serif"/>
+                <w:color w:val="000000"/>
+                <w:sz w:val="24"/>
+                <w:szCs w:val="24"/>
+              </w:rPr>
+              <w:t>RELAZIONI</w:t>
+            </w:r>
+          </w:p>
+        </w:tc>
+        <w:tc>
+          <w:tcPr>
+            <w:tcW w:w="7997" w:type="dxa"/>
+            <w:tcBorders>
+              <w:left w:val="single" w:sz="6" w:space="0" w:color="000001"/>
+              <w:bottom w:val="single" w:sz="6" w:space="0" w:color="000001"/>
+              <w:right w:val="single" w:sz="6" w:space="0" w:color="000001"/>
+            </w:tcBorders>
+            <w:shd w:val="clear" w:color="auto" w:fill="FFFFFF"/>
+            <w:tcMar>
+              <w:top w:w="0" w:type="dxa"/>
+              <w:left w:w="11" w:type="dxa"/>
+              <w:bottom w:w="0" w:type="dxa"/>
+              <w:right w:w="11" w:type="dxa"/>
+            </w:tcMar>
+          </w:tcPr>
+          <w:p>
+            <w:pPr>
+              <w:spacing w:before="100" w:after="0" w:line="240" w:lineRule="auto"/>
+            </w:pPr>
+            <w:r>
+              <w:rPr>
+                <w:rFonts w:ascii="Liberation Serif" w:eastAsia="Times New Roman" w:hAnsi="Liberation Serif" w:cs="Liberation Serif"/>
+                <w:color w:val="000000"/>
+                <w:sz w:val="24"/>
+                <w:szCs w:val="24"/>
+              </w:rPr>
+              <w:br/>
+            </w:r>
+          </w:p>
+        </w:tc>
+      </w:tr>
+      <w:tr>
+        <w:tc>
+          <w:tcPr>
+            <w:tcW w:w="2026" w:type="dxa"/>
+            <w:tcBorders>
+              <w:left w:val="single" w:sz="6" w:space="0" w:color="000001"/>
+              <w:bottom w:val="single" w:sz="6" w:space="0" w:color="000001"/>
+            </w:tcBorders>
+            <w:shd w:val="clear" w:color="auto" w:fill="FFFFFF"/>
+            <w:tcMar>
+              <w:top w:w="0" w:type="dxa"/>
+              <w:left w:w="11" w:type="dxa"/>
+              <w:bottom w:w="0" w:type="dxa"/>
+              <w:right w:w="0" w:type="dxa"/>
+            </w:tcMar>
+          </w:tcPr>
+          <w:p>
+            <w:pPr>
+              <w:spacing w:before="100" w:after="0" w:line="240" w:lineRule="auto"/>
+              <w:rPr>
+                <w:rFonts w:ascii="Liberation Serif" w:eastAsia="Times New Roman" w:hAnsi="Liberation Serif" w:cs="Liberation Serif"/>
+                <w:color w:val="000000"/>
+                <w:sz w:val="24"/>
+                <w:szCs w:val="24"/>
+              </w:rPr>
+            </w:pPr>
+            <w:r>
+              <w:rPr>
+                <w:rFonts w:ascii="Liberation Serif" w:eastAsia="Times New Roman" w:hAnsi="Liberation Serif" w:cs="Liberation Serif"/>
+                <w:color w:val="000000"/>
+                <w:sz w:val="24"/>
+                <w:szCs w:val="24"/>
+              </w:rPr>
+              <w:t>ATTORI</w:t>
+            </w:r>
+          </w:p>
+        </w:tc>
+        <w:tc>
+          <w:tcPr>
+            <w:tcW w:w="7997" w:type="dxa"/>
+            <w:tcBorders>
+              <w:left w:val="single" w:sz="6" w:space="0" w:color="000001"/>
+              <w:bottom w:val="single" w:sz="6" w:space="0" w:color="000001"/>
+              <w:right w:val="single" w:sz="6" w:space="0" w:color="000001"/>
+            </w:tcBorders>
+            <w:shd w:val="clear" w:color="auto" w:fill="FFFFFF"/>
+            <w:tcMar>
+              <w:top w:w="0" w:type="dxa"/>
+              <w:left w:w="11" w:type="dxa"/>
+              <w:bottom w:w="0" w:type="dxa"/>
+              <w:right w:w="11" w:type="dxa"/>
+            </w:tcMar>
+          </w:tcPr>
+          <w:p>
+            <w:pPr>
+              <w:spacing w:before="100" w:after="0" w:line="240" w:lineRule="auto"/>
+              <w:rPr>
+                <w:rFonts w:ascii="Liberation Serif" w:eastAsia="Times New Roman" w:hAnsi="Liberation Serif" w:cs="Liberation Serif"/>
+                <w:color w:val="000000"/>
+                <w:sz w:val="24"/>
+                <w:szCs w:val="24"/>
+              </w:rPr>
+            </w:pPr>
+            <w:r>
+              <w:rPr>
+                <w:rFonts w:ascii="Liberation Serif" w:eastAsia="Times New Roman" w:hAnsi="Liberation Serif" w:cs="Liberation Serif"/>
+                <w:color w:val="000000"/>
+                <w:sz w:val="24"/>
+                <w:szCs w:val="24"/>
+              </w:rPr>
+              <w:t>Utente</w:t>
+            </w:r>
+          </w:p>
+        </w:tc>
+      </w:tr>
+      <w:tr>
+        <w:tc>
+          <w:tcPr>
+            <w:tcW w:w="2026" w:type="dxa"/>
+            <w:tcBorders>
+              <w:left w:val="single" w:sz="6" w:space="0" w:color="000001"/>
+              <w:bottom w:val="single" w:sz="6" w:space="0" w:color="000001"/>
+            </w:tcBorders>
+            <w:shd w:val="clear" w:color="auto" w:fill="FFFFFF"/>
+            <w:tcMar>
+              <w:top w:w="0" w:type="dxa"/>
+              <w:left w:w="11" w:type="dxa"/>
+              <w:bottom w:w="0" w:type="dxa"/>
+              <w:right w:w="0" w:type="dxa"/>
+            </w:tcMar>
+          </w:tcPr>
+          <w:p>
+            <w:pPr>
+              <w:spacing w:before="100" w:after="0" w:line="240" w:lineRule="auto"/>
+              <w:rPr>
+                <w:rFonts w:ascii="Liberation Serif" w:eastAsia="Times New Roman" w:hAnsi="Liberation Serif" w:cs="Liberation Serif"/>
+                <w:color w:val="000000"/>
+                <w:sz w:val="24"/>
+                <w:szCs w:val="24"/>
+              </w:rPr>
+            </w:pPr>
+            <w:r>
+              <w:rPr>
+                <w:rFonts w:ascii="Liberation Serif" w:eastAsia="Times New Roman" w:hAnsi="Liberation Serif" w:cs="Liberation Serif"/>
+                <w:color w:val="000000"/>
+                <w:sz w:val="24"/>
+                <w:szCs w:val="24"/>
+              </w:rPr>
+              <w:t>PRECONDIZIONI</w:t>
+            </w:r>
+          </w:p>
+        </w:tc>
+        <w:tc>
+          <w:tcPr>
+            <w:tcW w:w="7997" w:type="dxa"/>
+            <w:tcBorders>
+              <w:left w:val="single" w:sz="6" w:space="0" w:color="000001"/>
+              <w:bottom w:val="single" w:sz="6" w:space="0" w:color="000001"/>
+              <w:right w:val="single" w:sz="6" w:space="0" w:color="000001"/>
+            </w:tcBorders>
+            <w:shd w:val="clear" w:color="auto" w:fill="FFFFFF"/>
+            <w:tcMar>
+              <w:top w:w="0" w:type="dxa"/>
+              <w:left w:w="11" w:type="dxa"/>
+              <w:bottom w:w="0" w:type="dxa"/>
+              <w:right w:w="11" w:type="dxa"/>
+            </w:tcMar>
+          </w:tcPr>
+          <w:p>
+            <w:pPr>
+              <w:spacing w:before="100" w:after="0" w:line="240" w:lineRule="auto"/>
+              <w:rPr>
+                <w:rFonts w:ascii="Liberation Serif" w:eastAsia="Times New Roman" w:hAnsi="Liberation Serif" w:cs="Liberation Serif"/>
+                <w:color w:val="000000"/>
+                <w:sz w:val="24"/>
+                <w:szCs w:val="24"/>
+              </w:rPr>
+            </w:pPr>
+          </w:p>
+        </w:tc>
+      </w:tr>
+      <w:tr>
+        <w:tc>
+          <w:tcPr>
+            <w:tcW w:w="2026" w:type="dxa"/>
+            <w:tcBorders>
+              <w:left w:val="single" w:sz="6" w:space="0" w:color="000001"/>
+              <w:bottom w:val="single" w:sz="6" w:space="0" w:color="000001"/>
+            </w:tcBorders>
+            <w:shd w:val="clear" w:color="auto" w:fill="FFFFFF"/>
+            <w:tcMar>
+              <w:top w:w="0" w:type="dxa"/>
+              <w:left w:w="11" w:type="dxa"/>
+              <w:bottom w:w="0" w:type="dxa"/>
+              <w:right w:w="0" w:type="dxa"/>
+            </w:tcMar>
+          </w:tcPr>
+          <w:p>
+            <w:pPr>
+              <w:spacing w:before="100" w:after="0" w:line="240" w:lineRule="auto"/>
+              <w:rPr>
+                <w:rFonts w:ascii="Liberation Serif" w:eastAsia="Times New Roman" w:hAnsi="Liberation Serif" w:cs="Liberation Serif"/>
+                <w:color w:val="000000"/>
+                <w:sz w:val="24"/>
+                <w:szCs w:val="24"/>
+              </w:rPr>
+            </w:pPr>
+            <w:r>
+              <w:rPr>
+                <w:rFonts w:ascii="Liberation Serif" w:eastAsia="Times New Roman" w:hAnsi="Liberation Serif" w:cs="Liberation Serif"/>
+                <w:color w:val="000000"/>
+                <w:sz w:val="24"/>
+                <w:szCs w:val="24"/>
+              </w:rPr>
+              <w:t>POSTCONDIZIONI</w:t>
+            </w:r>
+          </w:p>
+        </w:tc>
+        <w:tc>
+          <w:tcPr>
+            <w:tcW w:w="7997" w:type="dxa"/>
+            <w:tcBorders>
+              <w:left w:val="single" w:sz="6" w:space="0" w:color="000001"/>
+              <w:bottom w:val="single" w:sz="6" w:space="0" w:color="000001"/>
+              <w:right w:val="single" w:sz="6" w:space="0" w:color="000001"/>
+            </w:tcBorders>
+            <w:shd w:val="clear" w:color="auto" w:fill="FFFFFF"/>
+            <w:tcMar>
+              <w:top w:w="0" w:type="dxa"/>
+              <w:left w:w="11" w:type="dxa"/>
+              <w:bottom w:w="0" w:type="dxa"/>
+              <w:right w:w="11" w:type="dxa"/>
+            </w:tcMar>
+          </w:tcPr>
+          <w:p>
+            <w:pPr>
+              <w:spacing w:before="100" w:after="0" w:line="240" w:lineRule="auto"/>
+              <w:rPr>
+                <w:rFonts w:ascii="Liberation Serif" w:eastAsia="Times New Roman" w:hAnsi="Liberation Serif" w:cs="Liberation Serif"/>
+                <w:color w:val="000000"/>
+                <w:sz w:val="24"/>
+                <w:szCs w:val="24"/>
+              </w:rPr>
+            </w:pPr>
+            <w:r>
+              <w:rPr>
+                <w:rFonts w:ascii="Liberation Serif" w:eastAsia="Times New Roman" w:hAnsi="Liberation Serif" w:cs="Liberation Serif"/>
+                <w:color w:val="000000"/>
+                <w:sz w:val="24"/>
+                <w:szCs w:val="24"/>
+              </w:rPr>
+              <w:t>L’utente ha riprodotto il video illustrativo di uno o più esercizi</w:t>
+            </w:r>
+          </w:p>
+        </w:tc>
+      </w:tr>
+      <w:tr>
+        <w:tc>
+          <w:tcPr>
+            <w:tcW w:w="2026" w:type="dxa"/>
+            <w:tcBorders>
+              <w:left w:val="single" w:sz="6" w:space="0" w:color="000001"/>
+              <w:bottom w:val="single" w:sz="6" w:space="0" w:color="000001"/>
+            </w:tcBorders>
+            <w:shd w:val="clear" w:color="auto" w:fill="FFFFFF"/>
+            <w:tcMar>
+              <w:top w:w="0" w:type="dxa"/>
+              <w:left w:w="11" w:type="dxa"/>
+              <w:bottom w:w="0" w:type="dxa"/>
+              <w:right w:w="0" w:type="dxa"/>
+            </w:tcMar>
+          </w:tcPr>
+          <w:p>
+            <w:pPr>
+              <w:spacing w:before="100" w:after="0" w:line="240" w:lineRule="auto"/>
+              <w:rPr>
+                <w:rFonts w:ascii="Liberation Serif" w:eastAsia="Times New Roman" w:hAnsi="Liberation Serif" w:cs="Liberation Serif"/>
+                <w:color w:val="000000"/>
+                <w:sz w:val="24"/>
+                <w:szCs w:val="24"/>
+              </w:rPr>
+            </w:pPr>
+            <w:r>
+              <w:rPr>
+                <w:rFonts w:ascii="Liberation Serif" w:eastAsia="Times New Roman" w:hAnsi="Liberation Serif" w:cs="Liberation Serif"/>
+                <w:color w:val="000000"/>
+                <w:sz w:val="24"/>
+                <w:szCs w:val="24"/>
+              </w:rPr>
+              <w:t>SCENARIO PRINCIPALE</w:t>
+            </w:r>
+          </w:p>
+        </w:tc>
+        <w:tc>
+          <w:tcPr>
+            <w:tcW w:w="7997" w:type="dxa"/>
+            <w:tcBorders>
+              <w:left w:val="single" w:sz="6" w:space="0" w:color="000001"/>
+              <w:bottom w:val="single" w:sz="6" w:space="0" w:color="000001"/>
+              <w:right w:val="single" w:sz="6" w:space="0" w:color="000001"/>
+            </w:tcBorders>
+            <w:shd w:val="clear" w:color="auto" w:fill="FFFFFF"/>
+            <w:tcMar>
+              <w:top w:w="0" w:type="dxa"/>
+              <w:left w:w="11" w:type="dxa"/>
+              <w:bottom w:w="0" w:type="dxa"/>
+              <w:right w:w="11" w:type="dxa"/>
+            </w:tcMar>
+          </w:tcPr>
+          <w:p>
+            <w:pPr>
+              <w:spacing w:before="100" w:after="0" w:line="240" w:lineRule="auto"/>
+              <w:rPr>
+                <w:rFonts w:ascii="Liberation Serif" w:eastAsia="Times New Roman" w:hAnsi="Liberation Serif" w:cs="Liberation Serif"/>
+                <w:color w:val="000000"/>
+                <w:sz w:val="24"/>
+                <w:szCs w:val="24"/>
+              </w:rPr>
+            </w:pPr>
+            <w:r>
+              <w:rPr>
+                <w:rFonts w:ascii="Liberation Serif" w:eastAsia="Times New Roman" w:hAnsi="Liberation Serif" w:cs="Liberation Serif"/>
+                <w:color w:val="000000"/>
+                <w:sz w:val="24"/>
+                <w:szCs w:val="24"/>
+              </w:rPr>
+              <w:t>1 L’Utente visualizza l’elenco di tutti gli esercizi presenti nel sistema</w:t>
+            </w:r>
+          </w:p>
+          <w:p>
+            <w:pPr>
+              <w:spacing w:before="100" w:after="0" w:line="240" w:lineRule="auto"/>
+              <w:rPr>
+                <w:rFonts w:ascii="Liberation Serif" w:eastAsia="Times New Roman" w:hAnsi="Liberation Serif" w:cs="Liberation Serif"/>
+                <w:color w:val="000000"/>
+                <w:sz w:val="24"/>
+                <w:szCs w:val="24"/>
+              </w:rPr>
+            </w:pPr>
+            <w:r>
+              <w:rPr>
+                <w:rFonts w:ascii="Liberation Serif" w:eastAsia="Times New Roman" w:hAnsi="Liberation Serif" w:cs="Liberation Serif"/>
+                <w:color w:val="000000"/>
+                <w:sz w:val="24"/>
+                <w:szCs w:val="24"/>
+              </w:rPr>
+              <w:t>2 L’Utente sceglie un esercizio da visualizzarne il video</w:t>
+            </w:r>
+            <w:bookmarkStart w:id="0" w:name="_GoBack"/>
+            <w:bookmarkEnd w:id="0"/>
+          </w:p>
+        </w:tc>
+      </w:tr>
+      <w:tr>
+        <w:tc>
+          <w:tcPr>
+            <w:tcW w:w="2026" w:type="dxa"/>
+            <w:tcBorders>
+              <w:left w:val="single" w:sz="6" w:space="0" w:color="000001"/>
+              <w:bottom w:val="single" w:sz="6" w:space="0" w:color="000001"/>
+            </w:tcBorders>
+            <w:shd w:val="clear" w:color="auto" w:fill="FFFFFF"/>
+            <w:tcMar>
+              <w:top w:w="0" w:type="dxa"/>
+              <w:left w:w="11" w:type="dxa"/>
+              <w:bottom w:w="0" w:type="dxa"/>
+              <w:right w:w="0" w:type="dxa"/>
+            </w:tcMar>
+          </w:tcPr>
+          <w:p>
+            <w:pPr>
+              <w:spacing w:before="100" w:after="0" w:line="240" w:lineRule="auto"/>
+              <w:rPr>
+                <w:rFonts w:ascii="Liberation Serif" w:eastAsia="Times New Roman" w:hAnsi="Liberation Serif" w:cs="Liberation Serif"/>
+                <w:color w:val="000000"/>
+                <w:sz w:val="24"/>
+                <w:szCs w:val="24"/>
+              </w:rPr>
+            </w:pPr>
+            <w:r>
+              <w:rPr>
+                <w:rFonts w:ascii="Liberation Serif" w:eastAsia="Times New Roman" w:hAnsi="Liberation Serif" w:cs="Liberation Serif"/>
+                <w:color w:val="000000"/>
+                <w:sz w:val="24"/>
+                <w:szCs w:val="24"/>
+              </w:rPr>
+              <w:t>SCENARI ALTERNATIVI</w:t>
+            </w:r>
+          </w:p>
+        </w:tc>
+        <w:tc>
+          <w:tcPr>
+            <w:tcW w:w="7997" w:type="dxa"/>
+            <w:tcBorders>
+              <w:left w:val="single" w:sz="6" w:space="0" w:color="000001"/>
+              <w:bottom w:val="single" w:sz="6" w:space="0" w:color="000001"/>
+              <w:right w:val="single" w:sz="6" w:space="0" w:color="000001"/>
+            </w:tcBorders>
+            <w:shd w:val="clear" w:color="auto" w:fill="FFFFFF"/>
+            <w:tcMar>
+              <w:top w:w="0" w:type="dxa"/>
+              <w:left w:w="11" w:type="dxa"/>
+              <w:bottom w:w="0" w:type="dxa"/>
+              <w:right w:w="11" w:type="dxa"/>
+            </w:tcMar>
+          </w:tcPr>
+          <w:p>
+            <w:pPr>
+              <w:spacing w:before="100" w:after="0" w:line="240" w:lineRule="auto"/>
+              <w:rPr>
+                <w:rFonts w:ascii="Liberation Serif" w:eastAsia="Times New Roman" w:hAnsi="Liberation Serif" w:cs="Liberation Serif"/>
+                <w:color w:val="000000"/>
+                <w:sz w:val="24"/>
+                <w:szCs w:val="24"/>
+              </w:rPr>
+            </w:pPr>
+          </w:p>
+        </w:tc>
+      </w:tr>
+      <w:tr>
+        <w:tc>
+          <w:tcPr>
+            <w:tcW w:w="2026" w:type="dxa"/>
+            <w:tcBorders>
+              <w:left w:val="single" w:sz="6" w:space="0" w:color="000001"/>
+              <w:bottom w:val="single" w:sz="6" w:space="0" w:color="000001"/>
+            </w:tcBorders>
+            <w:shd w:val="clear" w:color="auto" w:fill="FFFFFF"/>
+            <w:tcMar>
+              <w:top w:w="0" w:type="dxa"/>
+              <w:left w:w="11" w:type="dxa"/>
+              <w:bottom w:w="0" w:type="dxa"/>
+              <w:right w:w="0" w:type="dxa"/>
+            </w:tcMar>
+          </w:tcPr>
+          <w:p>
+            <w:pPr>
+              <w:spacing w:before="100" w:after="0" w:line="240" w:lineRule="auto"/>
+              <w:rPr>
+                <w:rFonts w:ascii="Liberation Serif" w:eastAsia="Times New Roman" w:hAnsi="Liberation Serif" w:cs="Liberation Serif"/>
+                <w:color w:val="000000"/>
+                <w:sz w:val="24"/>
+                <w:szCs w:val="24"/>
+              </w:rPr>
+            </w:pPr>
+            <w:r>
+              <w:rPr>
+                <w:rFonts w:ascii="Liberation Serif" w:eastAsia="Times New Roman" w:hAnsi="Liberation Serif" w:cs="Liberation Serif"/>
+                <w:color w:val="000000"/>
+                <w:sz w:val="24"/>
+                <w:szCs w:val="24"/>
+              </w:rPr>
+              <w:t>REQUISITI NON FUNZIONALI</w:t>
+            </w:r>
+          </w:p>
+        </w:tc>
+        <w:tc>
+          <w:tcPr>
+            <w:tcW w:w="7997" w:type="dxa"/>
+            <w:tcBorders>
+              <w:left w:val="single" w:sz="6" w:space="0" w:color="000001"/>
+              <w:bottom w:val="single" w:sz="6" w:space="0" w:color="000001"/>
+              <w:right w:val="single" w:sz="6" w:space="0" w:color="000001"/>
+            </w:tcBorders>
+            <w:shd w:val="clear" w:color="auto" w:fill="FFFFFF"/>
+            <w:tcMar>
+              <w:top w:w="0" w:type="dxa"/>
+              <w:left w:w="11" w:type="dxa"/>
+              <w:bottom w:w="0" w:type="dxa"/>
+              <w:right w:w="11" w:type="dxa"/>
+            </w:tcMar>
+          </w:tcPr>
+          <w:p>
+            <w:pPr>
+              <w:spacing w:before="100" w:after="0" w:line="240" w:lineRule="auto"/>
+              <w:rPr>
+                <w:rFonts w:ascii="Liberation Serif" w:eastAsia="Times New Roman" w:hAnsi="Liberation Serif" w:cs="Liberation Serif"/>
+                <w:color w:val="000000"/>
+                <w:sz w:val="24"/>
+                <w:szCs w:val="24"/>
+              </w:rPr>
+            </w:pPr>
+          </w:p>
+        </w:tc>
+      </w:tr>
+      <w:tr>
+        <w:tc>
+          <w:tcPr>
+            <w:tcW w:w="2026" w:type="dxa"/>
+            <w:tcBorders>
+              <w:left w:val="single" w:sz="6" w:space="0" w:color="000001"/>
+              <w:bottom w:val="single" w:sz="6" w:space="0" w:color="000001"/>
+            </w:tcBorders>
+            <w:shd w:val="clear" w:color="auto" w:fill="FFFFFF"/>
+            <w:tcMar>
+              <w:top w:w="0" w:type="dxa"/>
+              <w:left w:w="11" w:type="dxa"/>
+              <w:bottom w:w="0" w:type="dxa"/>
+              <w:right w:w="0" w:type="dxa"/>
+            </w:tcMar>
+          </w:tcPr>
+          <w:p>
+            <w:pPr>
+              <w:spacing w:before="100" w:after="0" w:line="240" w:lineRule="auto"/>
+              <w:rPr>
+                <w:rFonts w:ascii="Liberation Serif" w:eastAsia="Times New Roman" w:hAnsi="Liberation Serif" w:cs="Liberation Serif"/>
+                <w:color w:val="000000"/>
+                <w:sz w:val="24"/>
+                <w:szCs w:val="24"/>
+              </w:rPr>
+            </w:pPr>
+            <w:r>
+              <w:rPr>
+                <w:rFonts w:ascii="Liberation Serif" w:eastAsia="Times New Roman" w:hAnsi="Liberation Serif" w:cs="Liberation Serif"/>
+                <w:color w:val="000000"/>
+                <w:sz w:val="24"/>
+                <w:szCs w:val="24"/>
+              </w:rPr>
+              <w:t>PUNTI APERTI</w:t>
+            </w:r>
+          </w:p>
+        </w:tc>
+        <w:tc>
+          <w:tcPr>
+            <w:tcW w:w="7997" w:type="dxa"/>
+            <w:tcBorders>
+              <w:left w:val="single" w:sz="6" w:space="0" w:color="000001"/>
+              <w:bottom w:val="single" w:sz="6" w:space="0" w:color="000001"/>
+              <w:right w:val="single" w:sz="6" w:space="0" w:color="000001"/>
+            </w:tcBorders>
+            <w:shd w:val="clear" w:color="auto" w:fill="FFFFFF"/>
+            <w:tcMar>
+              <w:top w:w="0" w:type="dxa"/>
+              <w:left w:w="11" w:type="dxa"/>
+              <w:bottom w:w="0" w:type="dxa"/>
+              <w:right w:w="11" w:type="dxa"/>
+            </w:tcMar>
+          </w:tcPr>
+          <w:p>
+            <w:pPr>
+              <w:spacing w:before="100" w:after="0" w:line="240" w:lineRule="auto"/>
+              <w:rPr>
+                <w:rFonts w:ascii="Liberation Serif" w:eastAsia="Times New Roman" w:hAnsi="Liberation Serif" w:cs="Liberation Serif"/>
+                <w:color w:val="000000"/>
+                <w:sz w:val="24"/>
+                <w:szCs w:val="24"/>
+              </w:rPr>
+            </w:pPr>
+          </w:p>
+        </w:tc>
+      </w:tr>
+    </w:tbl>
+    <w:p>
+      <w:pPr>
+        <w:spacing w:before="100" w:after="0" w:line="240" w:lineRule="auto"/>
+        <w:rPr>
+          <w:rFonts w:ascii="Liberation Serif" w:eastAsia="Times New Roman" w:hAnsi="Liberation Serif" w:cs="Liberation Serif"/>
+          <w:color w:val="000000"/>
+          <w:sz w:val="24"/>
+          <w:szCs w:val="24"/>
+        </w:rPr>
+      </w:pPr>
+    </w:p>
     <w:p/>
     <w:sectPr>
       <w:pgSz w:w="11906" w:h="16838"/>

</xml_diff>

<commit_message>
Aggiunti gli altri 3 scenari nei casi d'uso
</commit_message>
<xml_diff>
--- a/Scenari.docx
+++ b/Scenari.docx
@@ -1,6 +1,6 @@
 
 <file path=word/document.xml><?xml version="1.0" encoding="utf-8"?>
-<w:document xmlns:wpc="http://schemas.microsoft.com/office/word/2010/wordprocessingCanvas" xmlns:cx="http://schemas.microsoft.com/office/drawing/2014/chartex" xmlns:cx1="http://schemas.microsoft.com/office/drawing/2015/9/8/chartex" xmlns:cx2="http://schemas.microsoft.com/office/drawing/2015/10/21/chartex" xmlns:cx3="http://schemas.microsoft.com/office/drawing/2016/5/9/chartex" xmlns:cx4="http://schemas.microsoft.com/office/drawing/2016/5/10/chartex" xmlns:cx5="http://schemas.microsoft.com/office/drawing/2016/5/11/chartex" xmlns:cx6="http://schemas.microsoft.com/office/drawing/2016/5/12/chartex" xmlns:cx7="http://schemas.microsoft.com/office/drawing/2016/5/13/chartex" xmlns:cx8="http://schemas.microsoft.com/office/drawing/2016/5/14/chartex" xmlns:mc="http://schemas.openxmlformats.org/markup-compatibility/2006" xmlns:aink="http://schemas.microsoft.com/office/drawing/2016/ink" xmlns:am3d="http://schemas.microsoft.com/office/drawing/2017/model3d" xmlns:o="urn:schemas-microsoft-com:office:office" xmlns:r="http://schemas.openxmlformats.org/officeDocument/2006/relationships" xmlns:m="http://schemas.openxmlformats.org/officeDocument/2006/math" xmlns:v="urn:schemas-microsoft-com:vml" xmlns:wp14="http://schemas.microsoft.com/office/word/2010/wordprocessingDrawing" xmlns:wp="http://schemas.openxmlformats.org/drawingml/2006/wordprocessingDrawing" xmlns:w10="urn:schemas-microsoft-com:office:word" xmlns:w="http://schemas.openxmlformats.org/wordprocessingml/2006/main" xmlns:w14="http://schemas.microsoft.com/office/word/2010/wordml" xmlns:w15="http://schemas.microsoft.com/office/word/2012/wordml" xmlns:w16cid="http://schemas.microsoft.com/office/word/2016/wordml/cid" xmlns:w16se="http://schemas.microsoft.com/office/word/2015/wordml/symex" xmlns:wpg="http://schemas.microsoft.com/office/word/2010/wordprocessingGroup" xmlns:wpi="http://schemas.microsoft.com/office/word/2010/wordprocessingInk" xmlns:wne="http://schemas.microsoft.com/office/word/2006/wordml" xmlns:wps="http://schemas.microsoft.com/office/word/2010/wordprocessingShape" mc:Ignorable="w14 w15 w16se w16cid wp14">
+<w:document xmlns:wpc="http://schemas.microsoft.com/office/word/2010/wordprocessingCanvas" xmlns:mc="http://schemas.openxmlformats.org/markup-compatibility/2006" xmlns:o="urn:schemas-microsoft-com:office:office" xmlns:r="http://schemas.openxmlformats.org/officeDocument/2006/relationships" xmlns:m="http://schemas.openxmlformats.org/officeDocument/2006/math" xmlns:v="urn:schemas-microsoft-com:vml" xmlns:wp14="http://schemas.microsoft.com/office/word/2010/wordprocessingDrawing" xmlns:wp="http://schemas.openxmlformats.org/drawingml/2006/wordprocessingDrawing" xmlns:w10="urn:schemas-microsoft-com:office:word" xmlns:w="http://schemas.openxmlformats.org/wordprocessingml/2006/main" xmlns:w14="http://schemas.microsoft.com/office/word/2010/wordml" xmlns:wpg="http://schemas.microsoft.com/office/word/2010/wordprocessingGroup" xmlns:wpi="http://schemas.microsoft.com/office/word/2010/wordprocessingInk" xmlns:wne="http://schemas.microsoft.com/office/word/2006/wordml" xmlns:wps="http://schemas.microsoft.com/office/word/2010/wordprocessingShape" mc:Ignorable="w14 wp14">
   <w:body>
     <w:p>
       <w:pPr>
@@ -605,6 +605,44 @@
                 <w:sz w:val="24"/>
                 <w:szCs w:val="24"/>
               </w:rPr>
+              <w:t xml:space="preserve">Utente inserisce la </w:t>
+            </w:r>
+            <w:r>
+              <w:rPr>
+                <w:rFonts w:ascii="Liberation Serif" w:eastAsia="Times New Roman" w:hAnsi="Liberation Serif" w:cs="Liberation Serif"/>
+                <w:color w:val="000000"/>
+                <w:sz w:val="24"/>
+                <w:szCs w:val="24"/>
+              </w:rPr>
+              <w:t>data dell’allenamento</w:t>
+            </w:r>
+            <w:bookmarkStart w:id="0" w:name="_GoBack"/>
+            <w:bookmarkEnd w:id="0"/>
+          </w:p>
+          <w:p>
+            <w:pPr>
+              <w:widowControl/>
+              <w:numPr>
+                <w:ilvl w:val="0"/>
+                <w:numId w:val="2"/>
+              </w:numPr>
+              <w:suppressAutoHyphens w:val="0"/>
+              <w:spacing w:before="100" w:after="0" w:line="240" w:lineRule="auto"/>
+              <w:textAlignment w:val="auto"/>
+              <w:rPr>
+                <w:rFonts w:ascii="Liberation Serif" w:eastAsia="Times New Roman" w:hAnsi="Liberation Serif" w:cs="Liberation Serif"/>
+                <w:color w:val="000000"/>
+                <w:sz w:val="24"/>
+                <w:szCs w:val="24"/>
+              </w:rPr>
+            </w:pPr>
+            <w:r>
+              <w:rPr>
+                <w:rFonts w:ascii="Liberation Serif" w:eastAsia="Times New Roman" w:hAnsi="Liberation Serif" w:cs="Liberation Serif"/>
+                <w:color w:val="000000"/>
+                <w:sz w:val="24"/>
+                <w:szCs w:val="24"/>
+              </w:rPr>
               <w:t>Utente inserisce il peso attuale (opzionale)</w:t>
             </w:r>
           </w:p>
@@ -1094,7 +1132,6 @@
                 <w:sz w:val="24"/>
                 <w:szCs w:val="24"/>
               </w:rPr>
-              <w:lastRenderedPageBreak/>
               <w:t>TITOLO</w:t>
             </w:r>
           </w:p>
@@ -4420,10 +4457,7 @@
     <w:p/>
     <w:p/>
     <w:p/>
-    <w:p>
-      <w:bookmarkStart w:id="0" w:name="_GoBack"/>
-      <w:bookmarkEnd w:id="0"/>
-    </w:p>
+    <w:p/>
     <w:tbl>
       <w:tblPr>
         <w:tblW w:w="9944" w:type="dxa"/>
@@ -5189,8 +5223,8 @@
 </file>
 
 <file path=word/numbering.xml><?xml version="1.0" encoding="utf-8"?>
-<w:numbering xmlns:wpc="http://schemas.microsoft.com/office/word/2010/wordprocessingCanvas" xmlns:cx="http://schemas.microsoft.com/office/drawing/2014/chartex" xmlns:cx1="http://schemas.microsoft.com/office/drawing/2015/9/8/chartex" xmlns:cx2="http://schemas.microsoft.com/office/drawing/2015/10/21/chartex" xmlns:cx3="http://schemas.microsoft.com/office/drawing/2016/5/9/chartex" xmlns:cx4="http://schemas.microsoft.com/office/drawing/2016/5/10/chartex" xmlns:cx5="http://schemas.microsoft.com/office/drawing/2016/5/11/chartex" xmlns:cx6="http://schemas.microsoft.com/office/drawing/2016/5/12/chartex" xmlns:cx7="http://schemas.microsoft.com/office/drawing/2016/5/13/chartex" xmlns:cx8="http://schemas.microsoft.com/office/drawing/2016/5/14/chartex" xmlns:mc="http://schemas.openxmlformats.org/markup-compatibility/2006" xmlns:aink="http://schemas.microsoft.com/office/drawing/2016/ink" xmlns:am3d="http://schemas.microsoft.com/office/drawing/2017/model3d" xmlns:o="urn:schemas-microsoft-com:office:office" xmlns:r="http://schemas.openxmlformats.org/officeDocument/2006/relationships" xmlns:m="http://schemas.openxmlformats.org/officeDocument/2006/math" xmlns:v="urn:schemas-microsoft-com:vml" xmlns:wp14="http://schemas.microsoft.com/office/word/2010/wordprocessingDrawing" xmlns:wp="http://schemas.openxmlformats.org/drawingml/2006/wordprocessingDrawing" xmlns:w10="urn:schemas-microsoft-com:office:word" xmlns:w="http://schemas.openxmlformats.org/wordprocessingml/2006/main" xmlns:w14="http://schemas.microsoft.com/office/word/2010/wordml" xmlns:w15="http://schemas.microsoft.com/office/word/2012/wordml" xmlns:w16cid="http://schemas.microsoft.com/office/word/2016/wordml/cid" xmlns:w16se="http://schemas.microsoft.com/office/word/2015/wordml/symex" xmlns:wpg="http://schemas.microsoft.com/office/word/2010/wordprocessingGroup" xmlns:wpi="http://schemas.microsoft.com/office/word/2010/wordprocessingInk" xmlns:wne="http://schemas.microsoft.com/office/word/2006/wordml" xmlns:wps="http://schemas.microsoft.com/office/word/2010/wordprocessingShape" mc:Ignorable="w14 w15 w16se w16cid wp14">
-  <w:abstractNum w:abstractNumId="0" w15:restartNumberingAfterBreak="0">
+<w:numbering xmlns:wpc="http://schemas.microsoft.com/office/word/2010/wordprocessingCanvas" xmlns:mc="http://schemas.openxmlformats.org/markup-compatibility/2006" xmlns:o="urn:schemas-microsoft-com:office:office" xmlns:r="http://schemas.openxmlformats.org/officeDocument/2006/relationships" xmlns:m="http://schemas.openxmlformats.org/officeDocument/2006/math" xmlns:v="urn:schemas-microsoft-com:vml" xmlns:wp14="http://schemas.microsoft.com/office/word/2010/wordprocessingDrawing" xmlns:wp="http://schemas.openxmlformats.org/drawingml/2006/wordprocessingDrawing" xmlns:w10="urn:schemas-microsoft-com:office:word" xmlns:w="http://schemas.openxmlformats.org/wordprocessingml/2006/main" xmlns:w14="http://schemas.microsoft.com/office/word/2010/wordml" xmlns:wpg="http://schemas.microsoft.com/office/word/2010/wordprocessingGroup" xmlns:wpi="http://schemas.microsoft.com/office/word/2010/wordprocessingInk" xmlns:wne="http://schemas.microsoft.com/office/word/2006/wordml" xmlns:wps="http://schemas.microsoft.com/office/word/2010/wordprocessingShape" mc:Ignorable="w14 wp14">
+  <w:abstractNum w:abstractNumId="0">
     <w:nsid w:val="11E419D1"/>
     <w:multiLevelType w:val="hybridMultilevel"/>
     <w:tmpl w:val="0E50870E"/>
@@ -5303,7 +5337,7 @@
       </w:rPr>
     </w:lvl>
   </w:abstractNum>
-  <w:abstractNum w:abstractNumId="1" w15:restartNumberingAfterBreak="0">
+  <w:abstractNum w:abstractNumId="1">
     <w:nsid w:val="2237594D"/>
     <w:multiLevelType w:val="multilevel"/>
     <w:tmpl w:val="58FC3F98"/>
@@ -5408,7 +5442,7 @@
       </w:rPr>
     </w:lvl>
   </w:abstractNum>
-  <w:abstractNum w:abstractNumId="2" w15:restartNumberingAfterBreak="0">
+  <w:abstractNum w:abstractNumId="2">
     <w:nsid w:val="4AFB3A0F"/>
     <w:multiLevelType w:val="multilevel"/>
     <w:tmpl w:val="FBF8FA00"/>
@@ -5494,7 +5528,7 @@
       </w:pPr>
     </w:lvl>
   </w:abstractNum>
-  <w:abstractNum w:abstractNumId="3" w15:restartNumberingAfterBreak="0">
+  <w:abstractNum w:abstractNumId="3">
     <w:nsid w:val="513D54EC"/>
     <w:multiLevelType w:val="hybridMultilevel"/>
     <w:tmpl w:val="5EC64C28"/>
@@ -5607,7 +5641,7 @@
       </w:rPr>
     </w:lvl>
   </w:abstractNum>
-  <w:abstractNum w:abstractNumId="4" w15:restartNumberingAfterBreak="0">
+  <w:abstractNum w:abstractNumId="4">
     <w:nsid w:val="739D28D6"/>
     <w:multiLevelType w:val="multilevel"/>
     <w:tmpl w:val="C21AF5AA"/>
@@ -5730,7 +5764,7 @@
 </file>
 
 <file path=word/styles.xml><?xml version="1.0" encoding="utf-8"?>
-<w:styles xmlns:mc="http://schemas.openxmlformats.org/markup-compatibility/2006" xmlns:r="http://schemas.openxmlformats.org/officeDocument/2006/relationships" xmlns:w="http://schemas.openxmlformats.org/wordprocessingml/2006/main" xmlns:w14="http://schemas.microsoft.com/office/word/2010/wordml" xmlns:w15="http://schemas.microsoft.com/office/word/2012/wordml" xmlns:w16cid="http://schemas.microsoft.com/office/word/2016/wordml/cid" xmlns:w16se="http://schemas.microsoft.com/office/word/2015/wordml/symex" mc:Ignorable="w14 w15 w16se w16cid">
+<w:styles xmlns:mc="http://schemas.openxmlformats.org/markup-compatibility/2006" xmlns:r="http://schemas.openxmlformats.org/officeDocument/2006/relationships" xmlns:w="http://schemas.openxmlformats.org/wordprocessingml/2006/main" xmlns:w14="http://schemas.microsoft.com/office/word/2010/wordml" mc:Ignorable="w14">
   <w:docDefaults>
     <w:rPrDefault>
       <w:rPr>
@@ -5746,382 +5780,423 @@
       </w:pPr>
     </w:pPrDefault>
   </w:docDefaults>
-  <w:latentStyles w:defLockedState="0" w:defUIPriority="99" w:defSemiHidden="0" w:defUnhideWhenUsed="0" w:defQFormat="0" w:count="375">
-    <w:lsdException w:name="Normal" w:uiPriority="0" w:qFormat="1"/>
-    <w:lsdException w:name="heading 1" w:uiPriority="9" w:qFormat="1"/>
-    <w:lsdException w:name="heading 2" w:semiHidden="1" w:uiPriority="9" w:unhideWhenUsed="1" w:qFormat="1"/>
-    <w:lsdException w:name="heading 3" w:semiHidden="1" w:uiPriority="9" w:unhideWhenUsed="1" w:qFormat="1"/>
-    <w:lsdException w:name="heading 4" w:semiHidden="1" w:uiPriority="9" w:unhideWhenUsed="1" w:qFormat="1"/>
-    <w:lsdException w:name="heading 5" w:semiHidden="1" w:uiPriority="9" w:unhideWhenUsed="1" w:qFormat="1"/>
-    <w:lsdException w:name="heading 6" w:semiHidden="1" w:uiPriority="9" w:unhideWhenUsed="1" w:qFormat="1"/>
-    <w:lsdException w:name="heading 7" w:semiHidden="1" w:uiPriority="9" w:unhideWhenUsed="1" w:qFormat="1"/>
-    <w:lsdException w:name="heading 8" w:semiHidden="1" w:uiPriority="9" w:unhideWhenUsed="1" w:qFormat="1"/>
-    <w:lsdException w:name="heading 9" w:semiHidden="1" w:uiPriority="9" w:unhideWhenUsed="1" w:qFormat="1"/>
-    <w:lsdException w:name="index 1" w:semiHidden="1" w:unhideWhenUsed="1"/>
-    <w:lsdException w:name="index 2" w:semiHidden="1" w:unhideWhenUsed="1"/>
-    <w:lsdException w:name="index 3" w:semiHidden="1" w:unhideWhenUsed="1"/>
-    <w:lsdException w:name="index 4" w:semiHidden="1" w:unhideWhenUsed="1"/>
-    <w:lsdException w:name="index 5" w:semiHidden="1" w:unhideWhenUsed="1"/>
-    <w:lsdException w:name="index 6" w:semiHidden="1" w:unhideWhenUsed="1"/>
-    <w:lsdException w:name="index 7" w:semiHidden="1" w:unhideWhenUsed="1"/>
-    <w:lsdException w:name="index 8" w:semiHidden="1" w:unhideWhenUsed="1"/>
-    <w:lsdException w:name="index 9" w:semiHidden="1" w:unhideWhenUsed="1"/>
-    <w:lsdException w:name="toc 1" w:semiHidden="1" w:uiPriority="39" w:unhideWhenUsed="1"/>
-    <w:lsdException w:name="toc 2" w:semiHidden="1" w:uiPriority="39" w:unhideWhenUsed="1"/>
-    <w:lsdException w:name="toc 3" w:semiHidden="1" w:uiPriority="39" w:unhideWhenUsed="1"/>
-    <w:lsdException w:name="toc 4" w:semiHidden="1" w:uiPriority="39" w:unhideWhenUsed="1"/>
-    <w:lsdException w:name="toc 5" w:semiHidden="1" w:uiPriority="39" w:unhideWhenUsed="1"/>
-    <w:lsdException w:name="toc 6" w:semiHidden="1" w:uiPriority="39" w:unhideWhenUsed="1"/>
-    <w:lsdException w:name="toc 7" w:semiHidden="1" w:uiPriority="39" w:unhideWhenUsed="1"/>
-    <w:lsdException w:name="toc 8" w:semiHidden="1" w:uiPriority="39" w:unhideWhenUsed="1"/>
-    <w:lsdException w:name="toc 9" w:semiHidden="1" w:uiPriority="39" w:unhideWhenUsed="1"/>
-    <w:lsdException w:name="Normal Indent" w:semiHidden="1" w:unhideWhenUsed="1"/>
-    <w:lsdException w:name="footnote text" w:semiHidden="1" w:unhideWhenUsed="1"/>
-    <w:lsdException w:name="annotation text" w:semiHidden="1" w:unhideWhenUsed="1"/>
-    <w:lsdException w:name="header" w:semiHidden="1" w:unhideWhenUsed="1"/>
-    <w:lsdException w:name="footer" w:semiHidden="1" w:unhideWhenUsed="1"/>
-    <w:lsdException w:name="index heading" w:semiHidden="1" w:unhideWhenUsed="1"/>
-    <w:lsdException w:name="caption" w:semiHidden="1" w:uiPriority="35" w:unhideWhenUsed="1" w:qFormat="1"/>
-    <w:lsdException w:name="table of figures" w:semiHidden="1" w:unhideWhenUsed="1"/>
-    <w:lsdException w:name="envelope address" w:semiHidden="1" w:unhideWhenUsed="1"/>
-    <w:lsdException w:name="envelope return" w:semiHidden="1" w:unhideWhenUsed="1"/>
-    <w:lsdException w:name="footnote reference" w:semiHidden="1" w:unhideWhenUsed="1"/>
-    <w:lsdException w:name="annotation reference" w:semiHidden="1" w:unhideWhenUsed="1"/>
-    <w:lsdException w:name="line number" w:semiHidden="1" w:unhideWhenUsed="1"/>
-    <w:lsdException w:name="page number" w:semiHidden="1" w:unhideWhenUsed="1"/>
-    <w:lsdException w:name="endnote reference" w:semiHidden="1" w:unhideWhenUsed="1"/>
-    <w:lsdException w:name="endnote text" w:semiHidden="1" w:unhideWhenUsed="1"/>
-    <w:lsdException w:name="table of authorities" w:semiHidden="1" w:unhideWhenUsed="1"/>
-    <w:lsdException w:name="macro" w:semiHidden="1" w:unhideWhenUsed="1"/>
-    <w:lsdException w:name="toa heading" w:semiHidden="1" w:unhideWhenUsed="1"/>
-    <w:lsdException w:name="List" w:semiHidden="1" w:unhideWhenUsed="1"/>
-    <w:lsdException w:name="List Bullet" w:semiHidden="1" w:unhideWhenUsed="1"/>
-    <w:lsdException w:name="List Number" w:semiHidden="1" w:unhideWhenUsed="1"/>
-    <w:lsdException w:name="List 2" w:semiHidden="1" w:unhideWhenUsed="1"/>
-    <w:lsdException w:name="List 3" w:semiHidden="1" w:unhideWhenUsed="1"/>
-    <w:lsdException w:name="List 4" w:semiHidden="1" w:unhideWhenUsed="1"/>
-    <w:lsdException w:name="List 5" w:semiHidden="1" w:unhideWhenUsed="1"/>
-    <w:lsdException w:name="List Bullet 2" w:semiHidden="1" w:unhideWhenUsed="1"/>
-    <w:lsdException w:name="List Bullet 3" w:semiHidden="1" w:unhideWhenUsed="1"/>
-    <w:lsdException w:name="List Bullet 4" w:semiHidden="1" w:unhideWhenUsed="1"/>
-    <w:lsdException w:name="List Bullet 5" w:semiHidden="1" w:unhideWhenUsed="1"/>
-    <w:lsdException w:name="List Number 2" w:semiHidden="1" w:unhideWhenUsed="1"/>
-    <w:lsdException w:name="List Number 3" w:semiHidden="1" w:unhideWhenUsed="1"/>
-    <w:lsdException w:name="List Number 4" w:semiHidden="1" w:unhideWhenUsed="1"/>
-    <w:lsdException w:name="List Number 5" w:semiHidden="1" w:unhideWhenUsed="1"/>
-    <w:lsdException w:name="Title" w:uiPriority="10" w:qFormat="1"/>
-    <w:lsdException w:name="Closing" w:semiHidden="1" w:unhideWhenUsed="1"/>
-    <w:lsdException w:name="Signature" w:semiHidden="1" w:unhideWhenUsed="1"/>
-    <w:lsdException w:name="Default Paragraph Font" w:semiHidden="1" w:uiPriority="1" w:unhideWhenUsed="1"/>
-    <w:lsdException w:name="Body Text" w:semiHidden="1" w:unhideWhenUsed="1"/>
-    <w:lsdException w:name="Body Text Indent" w:semiHidden="1" w:unhideWhenUsed="1"/>
-    <w:lsdException w:name="List Continue" w:semiHidden="1" w:unhideWhenUsed="1"/>
-    <w:lsdException w:name="List Continue 2" w:semiHidden="1" w:unhideWhenUsed="1"/>
-    <w:lsdException w:name="List Continue 3" w:semiHidden="1" w:unhideWhenUsed="1"/>
-    <w:lsdException w:name="List Continue 4" w:semiHidden="1" w:unhideWhenUsed="1"/>
-    <w:lsdException w:name="List Continue 5" w:semiHidden="1" w:unhideWhenUsed="1"/>
-    <w:lsdException w:name="Message Header" w:semiHidden="1" w:unhideWhenUsed="1"/>
-    <w:lsdException w:name="Subtitle" w:uiPriority="11" w:qFormat="1"/>
-    <w:lsdException w:name="Salutation" w:semiHidden="1" w:unhideWhenUsed="1"/>
-    <w:lsdException w:name="Date" w:semiHidden="1" w:unhideWhenUsed="1"/>
-    <w:lsdException w:name="Body Text First Indent" w:semiHidden="1" w:unhideWhenUsed="1"/>
-    <w:lsdException w:name="Body Text First Indent 2" w:semiHidden="1" w:unhideWhenUsed="1"/>
-    <w:lsdException w:name="Note Heading" w:semiHidden="1" w:unhideWhenUsed="1"/>
-    <w:lsdException w:name="Body Text 2" w:semiHidden="1" w:unhideWhenUsed="1"/>
-    <w:lsdException w:name="Body Text 3" w:semiHidden="1" w:unhideWhenUsed="1"/>
-    <w:lsdException w:name="Body Text Indent 2" w:semiHidden="1" w:unhideWhenUsed="1"/>
-    <w:lsdException w:name="Body Text Indent 3" w:semiHidden="1" w:unhideWhenUsed="1"/>
-    <w:lsdException w:name="Block Text" w:semiHidden="1" w:unhideWhenUsed="1"/>
-    <w:lsdException w:name="Hyperlink" w:semiHidden="1" w:unhideWhenUsed="1"/>
-    <w:lsdException w:name="FollowedHyperlink" w:semiHidden="1" w:unhideWhenUsed="1"/>
-    <w:lsdException w:name="Strong" w:uiPriority="22" w:qFormat="1"/>
-    <w:lsdException w:name="Emphasis" w:uiPriority="20" w:qFormat="1"/>
-    <w:lsdException w:name="Document Map" w:semiHidden="1" w:unhideWhenUsed="1"/>
-    <w:lsdException w:name="Plain Text" w:semiHidden="1" w:unhideWhenUsed="1"/>
-    <w:lsdException w:name="E-mail Signature" w:semiHidden="1" w:unhideWhenUsed="1"/>
-    <w:lsdException w:name="HTML Top of Form" w:semiHidden="1" w:unhideWhenUsed="1"/>
-    <w:lsdException w:name="HTML Bottom of Form" w:semiHidden="1" w:unhideWhenUsed="1"/>
-    <w:lsdException w:name="Normal (Web)" w:semiHidden="1" w:uiPriority="0" w:unhideWhenUsed="1"/>
-    <w:lsdException w:name="HTML Acronym" w:semiHidden="1" w:unhideWhenUsed="1"/>
-    <w:lsdException w:name="HTML Address" w:semiHidden="1" w:unhideWhenUsed="1"/>
-    <w:lsdException w:name="HTML Cite" w:semiHidden="1" w:unhideWhenUsed="1"/>
-    <w:lsdException w:name="HTML Code" w:semiHidden="1" w:unhideWhenUsed="1"/>
-    <w:lsdException w:name="HTML Definition" w:semiHidden="1" w:unhideWhenUsed="1"/>
-    <w:lsdException w:name="HTML Keyboard" w:semiHidden="1" w:unhideWhenUsed="1"/>
-    <w:lsdException w:name="HTML Preformatted" w:semiHidden="1" w:unhideWhenUsed="1"/>
-    <w:lsdException w:name="HTML Sample" w:semiHidden="1" w:unhideWhenUsed="1"/>
-    <w:lsdException w:name="HTML Typewriter" w:semiHidden="1" w:unhideWhenUsed="1"/>
-    <w:lsdException w:name="HTML Variable" w:semiHidden="1" w:unhideWhenUsed="1"/>
-    <w:lsdException w:name="Normal Table" w:semiHidden="1" w:unhideWhenUsed="1"/>
-    <w:lsdException w:name="annotation subject" w:semiHidden="1" w:unhideWhenUsed="1"/>
-    <w:lsdException w:name="No List" w:semiHidden="1" w:unhideWhenUsed="1"/>
-    <w:lsdException w:name="Outline List 1" w:semiHidden="1" w:unhideWhenUsed="1"/>
-    <w:lsdException w:name="Outline List 2" w:semiHidden="1" w:unhideWhenUsed="1"/>
-    <w:lsdException w:name="Outline List 3" w:semiHidden="1" w:unhideWhenUsed="1"/>
-    <w:lsdException w:name="Table Simple 1" w:semiHidden="1" w:unhideWhenUsed="1"/>
-    <w:lsdException w:name="Table Simple 2" w:semiHidden="1" w:unhideWhenUsed="1"/>
-    <w:lsdException w:name="Table Simple 3" w:semiHidden="1" w:unhideWhenUsed="1"/>
-    <w:lsdException w:name="Table Classic 1" w:semiHidden="1" w:unhideWhenUsed="1"/>
-    <w:lsdException w:name="Table Classic 2" w:semiHidden="1" w:unhideWhenUsed="1"/>
-    <w:lsdException w:name="Table Classic 3" w:semiHidden="1" w:unhideWhenUsed="1"/>
-    <w:lsdException w:name="Table Classic 4" w:semiHidden="1" w:unhideWhenUsed="1"/>
-    <w:lsdException w:name="Table Colorful 1" w:semiHidden="1" w:unhideWhenUsed="1"/>
-    <w:lsdException w:name="Table Colorful 2" w:semiHidden="1" w:unhideWhenUsed="1"/>
-    <w:lsdException w:name="Table Colorful 3" w:semiHidden="1" w:unhideWhenUsed="1"/>
-    <w:lsdException w:name="Table Columns 1" w:semiHidden="1" w:unhideWhenUsed="1"/>
-    <w:lsdException w:name="Table Columns 2" w:semiHidden="1" w:unhideWhenUsed="1"/>
-    <w:lsdException w:name="Table Columns 3" w:semiHidden="1" w:unhideWhenUsed="1"/>
-    <w:lsdException w:name="Table Columns 4" w:semiHidden="1" w:unhideWhenUsed="1"/>
-    <w:lsdException w:name="Table Columns 5" w:semiHidden="1" w:unhideWhenUsed="1"/>
-    <w:lsdException w:name="Table Grid 1" w:semiHidden="1" w:unhideWhenUsed="1"/>
-    <w:lsdException w:name="Table Grid 2" w:semiHidden="1" w:unhideWhenUsed="1"/>
-    <w:lsdException w:name="Table Grid 3" w:semiHidden="1" w:unhideWhenUsed="1"/>
-    <w:lsdException w:name="Table Grid 4" w:semiHidden="1" w:unhideWhenUsed="1"/>
-    <w:lsdException w:name="Table Grid 5" w:semiHidden="1" w:unhideWhenUsed="1"/>
-    <w:lsdException w:name="Table Grid 6" w:semiHidden="1" w:unhideWhenUsed="1"/>
-    <w:lsdException w:name="Table Grid 7" w:semiHidden="1" w:unhideWhenUsed="1"/>
-    <w:lsdException w:name="Table Grid 8" w:semiHidden="1" w:unhideWhenUsed="1"/>
-    <w:lsdException w:name="Table List 1" w:semiHidden="1" w:unhideWhenUsed="1"/>
-    <w:lsdException w:name="Table List 2" w:semiHidden="1" w:unhideWhenUsed="1"/>
-    <w:lsdException w:name="Table List 3" w:semiHidden="1" w:unhideWhenUsed="1"/>
-    <w:lsdException w:name="Table List 4" w:semiHidden="1" w:unhideWhenUsed="1"/>
-    <w:lsdException w:name="Table List 5" w:semiHidden="1" w:unhideWhenUsed="1"/>
-    <w:lsdException w:name="Table List 6" w:semiHidden="1" w:unhideWhenUsed="1"/>
-    <w:lsdException w:name="Table List 7" w:semiHidden="1" w:unhideWhenUsed="1"/>
-    <w:lsdException w:name="Table List 8" w:semiHidden="1" w:unhideWhenUsed="1"/>
-    <w:lsdException w:name="Table 3D effects 1" w:semiHidden="1" w:unhideWhenUsed="1"/>
-    <w:lsdException w:name="Table 3D effects 2" w:semiHidden="1" w:unhideWhenUsed="1"/>
-    <w:lsdException w:name="Table 3D effects 3" w:semiHidden="1" w:unhideWhenUsed="1"/>
-    <w:lsdException w:name="Table Contemporary" w:semiHidden="1" w:unhideWhenUsed="1"/>
-    <w:lsdException w:name="Table Elegant" w:semiHidden="1" w:unhideWhenUsed="1"/>
-    <w:lsdException w:name="Table Professional" w:semiHidden="1" w:unhideWhenUsed="1"/>
-    <w:lsdException w:name="Table Subtle 1" w:semiHidden="1" w:unhideWhenUsed="1"/>
-    <w:lsdException w:name="Table Subtle 2" w:semiHidden="1" w:unhideWhenUsed="1"/>
-    <w:lsdException w:name="Table Web 1" w:semiHidden="1" w:unhideWhenUsed="1"/>
-    <w:lsdException w:name="Table Web 2" w:semiHidden="1" w:unhideWhenUsed="1"/>
-    <w:lsdException w:name="Table Web 3" w:semiHidden="1" w:unhideWhenUsed="1"/>
-    <w:lsdException w:name="Balloon Text" w:semiHidden="1" w:unhideWhenUsed="1"/>
-    <w:lsdException w:name="Table Grid" w:semiHidden="1" w:uiPriority="59" w:unhideWhenUsed="1"/>
-    <w:lsdException w:name="Table Theme" w:semiHidden="1" w:unhideWhenUsed="1"/>
-    <w:lsdException w:name="Placeholder Text" w:semiHidden="1"/>
-    <w:lsdException w:name="No Spacing" w:uiPriority="1" w:qFormat="1"/>
-    <w:lsdException w:name="Light Shading" w:uiPriority="60"/>
-    <w:lsdException w:name="Light List" w:uiPriority="61"/>
-    <w:lsdException w:name="Light Grid" w:uiPriority="62"/>
-    <w:lsdException w:name="Medium Shading 1" w:uiPriority="63"/>
-    <w:lsdException w:name="Medium Shading 2" w:uiPriority="64"/>
-    <w:lsdException w:name="Medium List 1" w:uiPriority="65"/>
-    <w:lsdException w:name="Medium List 2" w:uiPriority="66"/>
-    <w:lsdException w:name="Medium Grid 1" w:uiPriority="67"/>
-    <w:lsdException w:name="Medium Grid 2" w:uiPriority="68"/>
-    <w:lsdException w:name="Medium Grid 3" w:uiPriority="69"/>
-    <w:lsdException w:name="Dark List" w:uiPriority="70"/>
-    <w:lsdException w:name="Colorful Shading" w:uiPriority="71"/>
-    <w:lsdException w:name="Colorful List" w:uiPriority="72"/>
-    <w:lsdException w:name="Colorful Grid" w:uiPriority="73"/>
-    <w:lsdException w:name="Light Shading Accent 1" w:uiPriority="60"/>
-    <w:lsdException w:name="Light List Accent 1" w:uiPriority="61"/>
-    <w:lsdException w:name="Light Grid Accent 1" w:uiPriority="62"/>
-    <w:lsdException w:name="Medium Shading 1 Accent 1" w:uiPriority="63"/>
-    <w:lsdException w:name="Medium Shading 2 Accent 1" w:uiPriority="64"/>
-    <w:lsdException w:name="Medium List 1 Accent 1" w:uiPriority="65"/>
-    <w:lsdException w:name="Revision" w:semiHidden="1"/>
-    <w:lsdException w:name="List Paragraph" w:uiPriority="34" w:qFormat="1"/>
-    <w:lsdException w:name="Quote" w:uiPriority="29" w:qFormat="1"/>
-    <w:lsdException w:name="Intense Quote" w:uiPriority="30" w:qFormat="1"/>
-    <w:lsdException w:name="Medium List 2 Accent 1" w:uiPriority="66"/>
-    <w:lsdException w:name="Medium Grid 1 Accent 1" w:uiPriority="67"/>
-    <w:lsdException w:name="Medium Grid 2 Accent 1" w:uiPriority="68"/>
-    <w:lsdException w:name="Medium Grid 3 Accent 1" w:uiPriority="69"/>
-    <w:lsdException w:name="Dark List Accent 1" w:uiPriority="70"/>
-    <w:lsdException w:name="Colorful Shading Accent 1" w:uiPriority="71"/>
-    <w:lsdException w:name="Colorful List Accent 1" w:uiPriority="72"/>
-    <w:lsdException w:name="Colorful Grid Accent 1" w:uiPriority="73"/>
-    <w:lsdException w:name="Light Shading Accent 2" w:uiPriority="60"/>
-    <w:lsdException w:name="Light List Accent 2" w:uiPriority="61"/>
-    <w:lsdException w:name="Light Grid Accent 2" w:uiPriority="62"/>
-    <w:lsdException w:name="Medium Shading 1 Accent 2" w:uiPriority="63"/>
-    <w:lsdException w:name="Medium Shading 2 Accent 2" w:uiPriority="64"/>
-    <w:lsdException w:name="Medium List 1 Accent 2" w:uiPriority="65"/>
-    <w:lsdException w:name="Medium List 2 Accent 2" w:uiPriority="66"/>
-    <w:lsdException w:name="Medium Grid 1 Accent 2" w:uiPriority="67"/>
-    <w:lsdException w:name="Medium Grid 2 Accent 2" w:uiPriority="68"/>
-    <w:lsdException w:name="Medium Grid 3 Accent 2" w:uiPriority="69"/>
-    <w:lsdException w:name="Dark List Accent 2" w:uiPriority="70"/>
-    <w:lsdException w:name="Colorful Shading Accent 2" w:uiPriority="71"/>
-    <w:lsdException w:name="Colorful List Accent 2" w:uiPriority="72"/>
-    <w:lsdException w:name="Colorful Grid Accent 2" w:uiPriority="73"/>
-    <w:lsdException w:name="Light Shading Accent 3" w:uiPriority="60"/>
-    <w:lsdException w:name="Light List Accent 3" w:uiPriority="61"/>
-    <w:lsdException w:name="Light Grid Accent 3" w:uiPriority="62"/>
-    <w:lsdException w:name="Medium Shading 1 Accent 3" w:uiPriority="63"/>
-    <w:lsdException w:name="Medium Shading 2 Accent 3" w:uiPriority="64"/>
-    <w:lsdException w:name="Medium List 1 Accent 3" w:uiPriority="65"/>
-    <w:lsdException w:name="Medium List 2 Accent 3" w:uiPriority="66"/>
-    <w:lsdException w:name="Medium Grid 1 Accent 3" w:uiPriority="67"/>
-    <w:lsdException w:name="Medium Grid 2 Accent 3" w:uiPriority="68"/>
-    <w:lsdException w:name="Medium Grid 3 Accent 3" w:uiPriority="69"/>
-    <w:lsdException w:name="Dark List Accent 3" w:uiPriority="70"/>
-    <w:lsdException w:name="Colorful Shading Accent 3" w:uiPriority="71"/>
-    <w:lsdException w:name="Colorful List Accent 3" w:uiPriority="72"/>
-    <w:lsdException w:name="Colorful Grid Accent 3" w:uiPriority="73"/>
-    <w:lsdException w:name="Light Shading Accent 4" w:uiPriority="60"/>
-    <w:lsdException w:name="Light List Accent 4" w:uiPriority="61"/>
-    <w:lsdException w:name="Light Grid Accent 4" w:uiPriority="62"/>
-    <w:lsdException w:name="Medium Shading 1 Accent 4" w:uiPriority="63"/>
-    <w:lsdException w:name="Medium Shading 2 Accent 4" w:uiPriority="64"/>
-    <w:lsdException w:name="Medium List 1 Accent 4" w:uiPriority="65"/>
-    <w:lsdException w:name="Medium List 2 Accent 4" w:uiPriority="66"/>
-    <w:lsdException w:name="Medium Grid 1 Accent 4" w:uiPriority="67"/>
-    <w:lsdException w:name="Medium Grid 2 Accent 4" w:uiPriority="68"/>
-    <w:lsdException w:name="Medium Grid 3 Accent 4" w:uiPriority="69"/>
-    <w:lsdException w:name="Dark List Accent 4" w:uiPriority="70"/>
-    <w:lsdException w:name="Colorful Shading Accent 4" w:uiPriority="71"/>
-    <w:lsdException w:name="Colorful List Accent 4" w:uiPriority="72"/>
-    <w:lsdException w:name="Colorful Grid Accent 4" w:uiPriority="73"/>
-    <w:lsdException w:name="Light Shading Accent 5" w:uiPriority="60"/>
-    <w:lsdException w:name="Light List Accent 5" w:uiPriority="61"/>
-    <w:lsdException w:name="Light Grid Accent 5" w:uiPriority="62"/>
-    <w:lsdException w:name="Medium Shading 1 Accent 5" w:uiPriority="63"/>
-    <w:lsdException w:name="Medium Shading 2 Accent 5" w:uiPriority="64"/>
-    <w:lsdException w:name="Medium List 1 Accent 5" w:uiPriority="65"/>
-    <w:lsdException w:name="Medium List 2 Accent 5" w:uiPriority="66"/>
-    <w:lsdException w:name="Medium Grid 1 Accent 5" w:uiPriority="67"/>
-    <w:lsdException w:name="Medium Grid 2 Accent 5" w:uiPriority="68"/>
-    <w:lsdException w:name="Medium Grid 3 Accent 5" w:uiPriority="69"/>
-    <w:lsdException w:name="Dark List Accent 5" w:uiPriority="70"/>
-    <w:lsdException w:name="Colorful Shading Accent 5" w:uiPriority="71"/>
-    <w:lsdException w:name="Colorful List Accent 5" w:uiPriority="72"/>
-    <w:lsdException w:name="Colorful Grid Accent 5" w:uiPriority="73"/>
-    <w:lsdException w:name="Light Shading Accent 6" w:uiPriority="60"/>
-    <w:lsdException w:name="Light List Accent 6" w:uiPriority="61"/>
-    <w:lsdException w:name="Light Grid Accent 6" w:uiPriority="62"/>
-    <w:lsdException w:name="Medium Shading 1 Accent 6" w:uiPriority="63"/>
-    <w:lsdException w:name="Medium Shading 2 Accent 6" w:uiPriority="64"/>
-    <w:lsdException w:name="Medium List 1 Accent 6" w:uiPriority="65"/>
-    <w:lsdException w:name="Medium List 2 Accent 6" w:uiPriority="66"/>
-    <w:lsdException w:name="Medium Grid 1 Accent 6" w:uiPriority="67"/>
-    <w:lsdException w:name="Medium Grid 2 Accent 6" w:uiPriority="68"/>
-    <w:lsdException w:name="Medium Grid 3 Accent 6" w:uiPriority="69"/>
-    <w:lsdException w:name="Dark List Accent 6" w:uiPriority="70"/>
-    <w:lsdException w:name="Colorful Shading Accent 6" w:uiPriority="71"/>
-    <w:lsdException w:name="Colorful List Accent 6" w:uiPriority="72"/>
-    <w:lsdException w:name="Colorful Grid Accent 6" w:uiPriority="73"/>
-    <w:lsdException w:name="Subtle Emphasis" w:uiPriority="19" w:qFormat="1"/>
-    <w:lsdException w:name="Intense Emphasis" w:uiPriority="21" w:qFormat="1"/>
-    <w:lsdException w:name="Subtle Reference" w:uiPriority="31" w:qFormat="1"/>
-    <w:lsdException w:name="Intense Reference" w:uiPriority="32" w:qFormat="1"/>
-    <w:lsdException w:name="Book Title" w:uiPriority="33" w:qFormat="1"/>
-    <w:lsdException w:name="Bibliography" w:semiHidden="1" w:uiPriority="37" w:unhideWhenUsed="1"/>
-    <w:lsdException w:name="TOC Heading" w:semiHidden="1" w:uiPriority="39" w:unhideWhenUsed="1" w:qFormat="1"/>
-    <w:lsdException w:name="Plain Table 1" w:uiPriority="41"/>
-    <w:lsdException w:name="Plain Table 2" w:uiPriority="42"/>
-    <w:lsdException w:name="Plain Table 3" w:uiPriority="43"/>
-    <w:lsdException w:name="Plain Table 4" w:uiPriority="44"/>
-    <w:lsdException w:name="Plain Table 5" w:uiPriority="45"/>
-    <w:lsdException w:name="Grid Table Light" w:uiPriority="40"/>
-    <w:lsdException w:name="Grid Table 1 Light" w:uiPriority="46"/>
-    <w:lsdException w:name="Grid Table 2" w:uiPriority="47"/>
-    <w:lsdException w:name="Grid Table 3" w:uiPriority="48"/>
-    <w:lsdException w:name="Grid Table 4" w:uiPriority="49"/>
-    <w:lsdException w:name="Grid Table 5 Dark" w:uiPriority="50"/>
-    <w:lsdException w:name="Grid Table 6 Colorful" w:uiPriority="51"/>
-    <w:lsdException w:name="Grid Table 7 Colorful" w:uiPriority="52"/>
-    <w:lsdException w:name="Grid Table 1 Light Accent 1" w:uiPriority="46"/>
-    <w:lsdException w:name="Grid Table 2 Accent 1" w:uiPriority="47"/>
-    <w:lsdException w:name="Grid Table 3 Accent 1" w:uiPriority="48"/>
-    <w:lsdException w:name="Grid Table 4 Accent 1" w:uiPriority="49"/>
-    <w:lsdException w:name="Grid Table 5 Dark Accent 1" w:uiPriority="50"/>
-    <w:lsdException w:name="Grid Table 6 Colorful Accent 1" w:uiPriority="51"/>
-    <w:lsdException w:name="Grid Table 7 Colorful Accent 1" w:uiPriority="52"/>
-    <w:lsdException w:name="Grid Table 1 Light Accent 2" w:uiPriority="46"/>
-    <w:lsdException w:name="Grid Table 2 Accent 2" w:uiPriority="47"/>
-    <w:lsdException w:name="Grid Table 3 Accent 2" w:uiPriority="48"/>
-    <w:lsdException w:name="Grid Table 4 Accent 2" w:uiPriority="49"/>
-    <w:lsdException w:name="Grid Table 5 Dark Accent 2" w:uiPriority="50"/>
-    <w:lsdException w:name="Grid Table 6 Colorful Accent 2" w:uiPriority="51"/>
-    <w:lsdException w:name="Grid Table 7 Colorful Accent 2" w:uiPriority="52"/>
-    <w:lsdException w:name="Grid Table 1 Light Accent 3" w:uiPriority="46"/>
-    <w:lsdException w:name="Grid Table 2 Accent 3" w:uiPriority="47"/>
-    <w:lsdException w:name="Grid Table 3 Accent 3" w:uiPriority="48"/>
-    <w:lsdException w:name="Grid Table 4 Accent 3" w:uiPriority="49"/>
-    <w:lsdException w:name="Grid Table 5 Dark Accent 3" w:uiPriority="50"/>
-    <w:lsdException w:name="Grid Table 6 Colorful Accent 3" w:uiPriority="51"/>
-    <w:lsdException w:name="Grid Table 7 Colorful Accent 3" w:uiPriority="52"/>
-    <w:lsdException w:name="Grid Table 1 Light Accent 4" w:uiPriority="46"/>
-    <w:lsdException w:name="Grid Table 2 Accent 4" w:uiPriority="47"/>
-    <w:lsdException w:name="Grid Table 3 Accent 4" w:uiPriority="48"/>
-    <w:lsdException w:name="Grid Table 4 Accent 4" w:uiPriority="49"/>
-    <w:lsdException w:name="Grid Table 5 Dark Accent 4" w:uiPriority="50"/>
-    <w:lsdException w:name="Grid Table 6 Colorful Accent 4" w:uiPriority="51"/>
-    <w:lsdException w:name="Grid Table 7 Colorful Accent 4" w:uiPriority="52"/>
-    <w:lsdException w:name="Grid Table 1 Light Accent 5" w:uiPriority="46"/>
-    <w:lsdException w:name="Grid Table 2 Accent 5" w:uiPriority="47"/>
-    <w:lsdException w:name="Grid Table 3 Accent 5" w:uiPriority="48"/>
-    <w:lsdException w:name="Grid Table 4 Accent 5" w:uiPriority="49"/>
-    <w:lsdException w:name="Grid Table 5 Dark Accent 5" w:uiPriority="50"/>
-    <w:lsdException w:name="Grid Table 6 Colorful Accent 5" w:uiPriority="51"/>
-    <w:lsdException w:name="Grid Table 7 Colorful Accent 5" w:uiPriority="52"/>
-    <w:lsdException w:name="Grid Table 1 Light Accent 6" w:uiPriority="46"/>
-    <w:lsdException w:name="Grid Table 2 Accent 6" w:uiPriority="47"/>
-    <w:lsdException w:name="Grid Table 3 Accent 6" w:uiPriority="48"/>
-    <w:lsdException w:name="Grid Table 4 Accent 6" w:uiPriority="49"/>
-    <w:lsdException w:name="Grid Table 5 Dark Accent 6" w:uiPriority="50"/>
-    <w:lsdException w:name="Grid Table 6 Colorful Accent 6" w:uiPriority="51"/>
-    <w:lsdException w:name="Grid Table 7 Colorful Accent 6" w:uiPriority="52"/>
-    <w:lsdException w:name="List Table 1 Light" w:uiPriority="46"/>
-    <w:lsdException w:name="List Table 2" w:uiPriority="47"/>
-    <w:lsdException w:name="List Table 3" w:uiPriority="48"/>
-    <w:lsdException w:name="List Table 4" w:uiPriority="49"/>
-    <w:lsdException w:name="List Table 5 Dark" w:uiPriority="50"/>
-    <w:lsdException w:name="List Table 6 Colorful" w:uiPriority="51"/>
-    <w:lsdException w:name="List Table 7 Colorful" w:uiPriority="52"/>
-    <w:lsdException w:name="List Table 1 Light Accent 1" w:uiPriority="46"/>
-    <w:lsdException w:name="List Table 2 Accent 1" w:uiPriority="47"/>
-    <w:lsdException w:name="List Table 3 Accent 1" w:uiPriority="48"/>
-    <w:lsdException w:name="List Table 4 Accent 1" w:uiPriority="49"/>
-    <w:lsdException w:name="List Table 5 Dark Accent 1" w:uiPriority="50"/>
-    <w:lsdException w:name="List Table 6 Colorful Accent 1" w:uiPriority="51"/>
-    <w:lsdException w:name="List Table 7 Colorful Accent 1" w:uiPriority="52"/>
-    <w:lsdException w:name="List Table 1 Light Accent 2" w:uiPriority="46"/>
-    <w:lsdException w:name="List Table 2 Accent 2" w:uiPriority="47"/>
-    <w:lsdException w:name="List Table 3 Accent 2" w:uiPriority="48"/>
-    <w:lsdException w:name="List Table 4 Accent 2" w:uiPriority="49"/>
-    <w:lsdException w:name="List Table 5 Dark Accent 2" w:uiPriority="50"/>
-    <w:lsdException w:name="List Table 6 Colorful Accent 2" w:uiPriority="51"/>
-    <w:lsdException w:name="List Table 7 Colorful Accent 2" w:uiPriority="52"/>
-    <w:lsdException w:name="List Table 1 Light Accent 3" w:uiPriority="46"/>
-    <w:lsdException w:name="List Table 2 Accent 3" w:uiPriority="47"/>
-    <w:lsdException w:name="List Table 3 Accent 3" w:uiPriority="48"/>
-    <w:lsdException w:name="List Table 4 Accent 3" w:uiPriority="49"/>
-    <w:lsdException w:name="List Table 5 Dark Accent 3" w:uiPriority="50"/>
-    <w:lsdException w:name="List Table 6 Colorful Accent 3" w:uiPriority="51"/>
-    <w:lsdException w:name="List Table 7 Colorful Accent 3" w:uiPriority="52"/>
-    <w:lsdException w:name="List Table 1 Light Accent 4" w:uiPriority="46"/>
-    <w:lsdException w:name="List Table 2 Accent 4" w:uiPriority="47"/>
-    <w:lsdException w:name="List Table 3 Accent 4" w:uiPriority="48"/>
-    <w:lsdException w:name="List Table 4 Accent 4" w:uiPriority="49"/>
-    <w:lsdException w:name="List Table 5 Dark Accent 4" w:uiPriority="50"/>
-    <w:lsdException w:name="List Table 6 Colorful Accent 4" w:uiPriority="51"/>
-    <w:lsdException w:name="List Table 7 Colorful Accent 4" w:uiPriority="52"/>
-    <w:lsdException w:name="List Table 1 Light Accent 5" w:uiPriority="46"/>
-    <w:lsdException w:name="List Table 2 Accent 5" w:uiPriority="47"/>
-    <w:lsdException w:name="List Table 3 Accent 5" w:uiPriority="48"/>
-    <w:lsdException w:name="List Table 4 Accent 5" w:uiPriority="49"/>
-    <w:lsdException w:name="List Table 5 Dark Accent 5" w:uiPriority="50"/>
-    <w:lsdException w:name="List Table 6 Colorful Accent 5" w:uiPriority="51"/>
-    <w:lsdException w:name="List Table 7 Colorful Accent 5" w:uiPriority="52"/>
-    <w:lsdException w:name="List Table 1 Light Accent 6" w:uiPriority="46"/>
-    <w:lsdException w:name="List Table 2 Accent 6" w:uiPriority="47"/>
-    <w:lsdException w:name="List Table 3 Accent 6" w:uiPriority="48"/>
-    <w:lsdException w:name="List Table 4 Accent 6" w:uiPriority="49"/>
-    <w:lsdException w:name="List Table 5 Dark Accent 6" w:uiPriority="50"/>
-    <w:lsdException w:name="List Table 6 Colorful Accent 6" w:uiPriority="51"/>
-    <w:lsdException w:name="List Table 7 Colorful Accent 6" w:uiPriority="52"/>
-    <w:lsdException w:name="Mention" w:semiHidden="1" w:unhideWhenUsed="1"/>
-    <w:lsdException w:name="Smart Hyperlink" w:semiHidden="1" w:unhideWhenUsed="1"/>
-    <w:lsdException w:name="Hashtag" w:semiHidden="1" w:unhideWhenUsed="1"/>
-    <w:lsdException w:name="Unresolved Mention" w:semiHidden="1" w:unhideWhenUsed="1"/>
+  <w:latentStyles w:defLockedState="0" w:defUIPriority="99" w:defSemiHidden="1" w:defUnhideWhenUsed="1" w:defQFormat="0" w:count="267">
+    <w:lsdException w:name="Normal" w:semiHidden="0" w:uiPriority="0" w:unhideWhenUsed="0" w:qFormat="1"/>
+    <w:lsdException w:name="heading 1" w:semiHidden="0" w:uiPriority="9" w:unhideWhenUsed="0" w:qFormat="1"/>
+    <w:lsdException w:name="heading 2" w:uiPriority="9" w:qFormat="1"/>
+    <w:lsdException w:name="heading 3" w:uiPriority="9" w:qFormat="1"/>
+    <w:lsdException w:name="heading 4" w:uiPriority="9" w:qFormat="1"/>
+    <w:lsdException w:name="heading 5" w:uiPriority="9" w:qFormat="1"/>
+    <w:lsdException w:name="heading 6" w:uiPriority="9" w:qFormat="1"/>
+    <w:lsdException w:name="heading 7" w:uiPriority="9" w:qFormat="1"/>
+    <w:lsdException w:name="heading 8" w:uiPriority="9" w:qFormat="1"/>
+    <w:lsdException w:name="heading 9" w:uiPriority="9" w:qFormat="1"/>
+    <w:lsdException w:name="toc 1" w:uiPriority="39"/>
+    <w:lsdException w:name="toc 2" w:uiPriority="39"/>
+    <w:lsdException w:name="toc 3" w:uiPriority="39"/>
+    <w:lsdException w:name="toc 4" w:uiPriority="39"/>
+    <w:lsdException w:name="toc 5" w:uiPriority="39"/>
+    <w:lsdException w:name="toc 6" w:uiPriority="39"/>
+    <w:lsdException w:name="toc 7" w:uiPriority="39"/>
+    <w:lsdException w:name="toc 8" w:uiPriority="39"/>
+    <w:lsdException w:name="toc 9" w:uiPriority="39"/>
+    <w:lsdException w:name="caption" w:uiPriority="35" w:qFormat="1"/>
+    <w:lsdException w:name="Title" w:semiHidden="0" w:uiPriority="10" w:unhideWhenUsed="0" w:qFormat="1"/>
+    <w:lsdException w:name="Default Paragraph Font" w:uiPriority="1"/>
+    <w:lsdException w:name="Subtitle" w:semiHidden="0" w:uiPriority="11" w:unhideWhenUsed="0" w:qFormat="1"/>
+    <w:lsdException w:name="Strong" w:semiHidden="0" w:uiPriority="22" w:unhideWhenUsed="0" w:qFormat="1"/>
+    <w:lsdException w:name="Emphasis" w:semiHidden="0" w:uiPriority="20" w:unhideWhenUsed="0" w:qFormat="1"/>
+    <w:lsdException w:name="Normal (Web)" w:uiPriority="0"/>
+    <w:lsdException w:name="Table Grid" w:uiPriority="59"/>
+    <w:lsdException w:name="Placeholder Text" w:unhideWhenUsed="0"/>
+    <w:lsdException w:name="No Spacing" w:semiHidden="0" w:uiPriority="1" w:unhideWhenUsed="0" w:qFormat="1"/>
+    <w:lsdException w:name="Light Shading" w:semiHidden="0" w:uiPriority="60" w:unhideWhenUsed="0"/>
+    <w:lsdException w:name="Light List" w:semiHidden="0" w:uiPriority="61" w:unhideWhenUsed="0"/>
+    <w:lsdException w:name="Light Grid" w:semiHidden="0" w:uiPriority="62" w:unhideWhenUsed="0"/>
+    <w:lsdException w:name="Medium Shading 1" w:semiHidden="0" w:uiPriority="63" w:unhideWhenUsed="0"/>
+    <w:lsdException w:name="Medium Shading 2" w:semiHidden="0" w:uiPriority="64" w:unhideWhenUsed="0"/>
+    <w:lsdException w:name="Medium List 1" w:semiHidden="0" w:uiPriority="65" w:unhideWhenUsed="0"/>
+    <w:lsdException w:name="Medium List 2" w:semiHidden="0" w:uiPriority="66" w:unhideWhenUsed="0"/>
+    <w:lsdException w:name="Medium Grid 1" w:semiHidden="0" w:uiPriority="67" w:unhideWhenUsed="0"/>
+    <w:lsdException w:name="Medium Grid 2" w:semiHidden="0" w:uiPriority="68" w:unhideWhenUsed="0"/>
+    <w:lsdException w:name="Medium Grid 3" w:semiHidden="0" w:uiPriority="69" w:unhideWhenUsed="0"/>
+    <w:lsdException w:name="Dark List" w:semiHidden="0" w:uiPriority="70" w:unhideWhenUsed="0"/>
+    <w:lsdException w:name="Colorful Shading" w:semiHidden="0" w:uiPriority="71" w:unhideWhenUsed="0"/>
+    <w:lsdException w:name="Colorful List" w:semiHidden="0" w:uiPriority="72" w:unhideWhenUsed="0"/>
+    <w:lsdException w:name="Colorful Grid" w:semiHidden="0" w:uiPriority="73" w:unhideWhenUsed="0"/>
+    <w:lsdException w:name="Light Shading Accent 1" w:semiHidden="0" w:uiPriority="60" w:unhideWhenUsed="0"/>
+    <w:lsdException w:name="Light List Accent 1" w:semiHidden="0" w:uiPriority="61" w:unhideWhenUsed="0"/>
+    <w:lsdException w:name="Light Grid Accent 1" w:semiHidden="0" w:uiPriority="62" w:unhideWhenUsed="0"/>
+    <w:lsdException w:name="Medium Shading 1 Accent 1" w:semiHidden="0" w:uiPriority="63" w:unhideWhenUsed="0"/>
+    <w:lsdException w:name="Medium Shading 2 Accent 1" w:semiHidden="0" w:uiPriority="64" w:unhideWhenUsed="0"/>
+    <w:lsdException w:name="Medium List 1 Accent 1" w:semiHidden="0" w:uiPriority="65" w:unhideWhenUsed="0"/>
+    <w:lsdException w:name="Revision" w:unhideWhenUsed="0"/>
+    <w:lsdException w:name="List Paragraph" w:semiHidden="0" w:uiPriority="34" w:unhideWhenUsed="0" w:qFormat="1"/>
+    <w:lsdException w:name="Quote" w:semiHidden="0" w:uiPriority="29" w:unhideWhenUsed="0" w:qFormat="1"/>
+    <w:lsdException w:name="Intense Quote" w:semiHidden="0" w:uiPriority="30" w:unhideWhenUsed="0" w:qFormat="1"/>
+    <w:lsdException w:name="Medium List 2 Accent 1" w:semiHidden="0" w:uiPriority="66" w:unhideWhenUsed="0"/>
+    <w:lsdException w:name="Medium Grid 1 Accent 1" w:semiHidden="0" w:uiPriority="67" w:unhideWhenUsed="0"/>
+    <w:lsdException w:name="Medium Grid 2 Accent 1" w:semiHidden="0" w:uiPriority="68" w:unhideWhenUsed="0"/>
+    <w:lsdException w:name="Medium Grid 3 Accent 1" w:semiHidden="0" w:uiPriority="69" w:unhideWhenUsed="0"/>
+    <w:lsdException w:name="Dark List Accent 1" w:semiHidden="0" w:uiPriority="70" w:unhideWhenUsed="0"/>
+    <w:lsdException w:name="Colorful Shading Accent 1" w:semiHidden="0" w:uiPriority="71" w:unhideWhenUsed="0"/>
+    <w:lsdException w:name="Colorful List Accent 1" w:semiHidden="0" w:uiPriority="72" w:unhideWhenUsed="0"/>
+    <w:lsdException w:name="Colorful Grid Accent 1" w:semiHidden="0" w:uiPriority="73" w:unhideWhenUsed="0"/>
+    <w:lsdException w:name="Light Shading Accent 2" w:semiHidden="0" w:uiPriority="60" w:unhideWhenUsed="0"/>
+    <w:lsdException w:name="Light List Accent 2" w:semiHidden="0" w:uiPriority="61" w:unhideWhenUsed="0"/>
+    <w:lsdException w:name="Light Grid Accent 2" w:semiHidden="0" w:uiPriority="62" w:unhideWhenUsed="0"/>
+    <w:lsdException w:name="Medium Shading 1 Accent 2" w:semiHidden="0" w:uiPriority="63" w:unhideWhenUsed="0"/>
+    <w:lsdException w:name="Medium Shading 2 Accent 2" w:semiHidden="0" w:uiPriority="64" w:unhideWhenUsed="0"/>
+    <w:lsdException w:name="Medium List 1 Accent 2" w:semiHidden="0" w:uiPriority="65" w:unhideWhenUsed="0"/>
+    <w:lsdException w:name="Medium List 2 Accent 2" w:semiHidden="0" w:uiPriority="66" w:unhideWhenUsed="0"/>
+    <w:lsdException w:name="Medium Grid 1 Accent 2" w:semiHidden="0" w:uiPriority="67" w:unhideWhenUsed="0"/>
+    <w:lsdException w:name="Medium Grid 2 Accent 2" w:semiHidden="0" w:uiPriority="68" w:unhideWhenUsed="0"/>
+    <w:lsdException w:name="Medium Grid 3 Accent 2" w:semiHidden="0" w:uiPriority="69" w:unhideWhenUsed="0"/>
+    <w:lsdException w:name="Dark List Accent 2" w:semiHidden="0" w:uiPriority="70" w:unhideWhenUsed="0"/>
+    <w:lsdException w:name="Colorful Shading Accent 2" w:semiHidden="0" w:uiPriority="71" w:unhideWhenUsed="0"/>
+    <w:lsdException w:name="Colorful List Accent 2" w:semiHidden="0" w:uiPriority="72" w:unhideWhenUsed="0"/>
+    <w:lsdException w:name="Colorful Grid Accent 2" w:semiHidden="0" w:uiPriority="73" w:unhideWhenUsed="0"/>
+    <w:lsdException w:name="Light Shading Accent 3" w:semiHidden="0" w:uiPriority="60" w:unhideWhenUsed="0"/>
+    <w:lsdException w:name="Light List Accent 3" w:semiHidden="0" w:uiPriority="61" w:unhideWhenUsed="0"/>
+    <w:lsdException w:name="Light Grid Accent 3" w:semiHidden="0" w:uiPriority="62" w:unhideWhenUsed="0"/>
+    <w:lsdException w:name="Medium Shading 1 Accent 3" w:semiHidden="0" w:uiPriority="63" w:unhideWhenUsed="0"/>
+    <w:lsdException w:name="Medium Shading 2 Accent 3" w:semiHidden="0" w:uiPriority="64" w:unhideWhenUsed="0"/>
+    <w:lsdException w:name="Medium List 1 Accent 3" w:semiHidden="0" w:uiPriority="65" w:unhideWhenUsed="0"/>
+    <w:lsdException w:name="Medium List 2 Accent 3" w:semiHidden="0" w:uiPriority="66" w:unhideWhenUsed="0"/>
+    <w:lsdException w:name="Medium Grid 1 Accent 3" w:semiHidden="0" w:uiPriority="67" w:unhideWhenUsed="0"/>
+    <w:lsdException w:name="Medium Grid 2 Accent 3" w:semiHidden="0" w:uiPriority="68" w:unhideWhenUsed="0"/>
+    <w:lsdException w:name="Medium Grid 3 Accent 3" w:semiHidden="0" w:uiPriority="69" w:unhideWhenUsed="0"/>
+    <w:lsdException w:name="Dark List Accent 3" w:semiHidden="0" w:uiPriority="70" w:unhideWhenUsed="0"/>
+    <w:lsdException w:name="Colorful Shading Accent 3" w:semiHidden="0" w:uiPriority="71" w:unhideWhenUsed="0"/>
+    <w:lsdException w:name="Colorful List Accent 3" w:semiHidden="0" w:uiPriority="72" w:unhideWhenUsed="0"/>
+    <w:lsdException w:name="Colorful Grid Accent 3" w:semiHidden="0" w:uiPriority="73" w:unhideWhenUsed="0"/>
+    <w:lsdException w:name="Light Shading Accent 4" w:semiHidden="0" w:uiPriority="60" w:unhideWhenUsed="0"/>
+    <w:lsdException w:name="Light List Accent 4" w:semiHidden="0" w:uiPriority="61" w:unhideWhenUsed="0"/>
+    <w:lsdException w:name="Light Grid Accent 4" w:semiHidden="0" w:uiPriority="62" w:unhideWhenUsed="0"/>
+    <w:lsdException w:name="Medium Shading 1 Accent 4" w:semiHidden="0" w:uiPriority="63" w:unhideWhenUsed="0"/>
+    <w:lsdException w:name="Medium Shading 2 Accent 4" w:semiHidden="0" w:uiPriority="64" w:unhideWhenUsed="0"/>
+    <w:lsdException w:name="Medium List 1 Accent 4" w:semiHidden="0" w:uiPriority="65" w:unhideWhenUsed="0"/>
+    <w:lsdException w:name="Medium List 2 Accent 4" w:semiHidden="0" w:uiPriority="66" w:unhideWhenUsed="0"/>
+    <w:lsdException w:name="Medium Grid 1 Accent 4" w:semiHidden="0" w:uiPriority="67" w:unhideWhenUsed="0"/>
+    <w:lsdException w:name="Medium Grid 2 Accent 4" w:semiHidden="0" w:uiPriority="68" w:unhideWhenUsed="0"/>
+    <w:lsdException w:name="Medium Grid 3 Accent 4" w:semiHidden="0" w:uiPriority="69" w:unhideWhenUsed="0"/>
+    <w:lsdException w:name="Dark List Accent 4" w:semiHidden="0" w:uiPriority="70" w:unhideWhenUsed="0"/>
+    <w:lsdException w:name="Colorful Shading Accent 4" w:semiHidden="0" w:uiPriority="71" w:unhideWhenUsed="0"/>
+    <w:lsdException w:name="Colorful List Accent 4" w:semiHidden="0" w:uiPriority="72" w:unhideWhenUsed="0"/>
+    <w:lsdException w:name="Colorful Grid Accent 4" w:semiHidden="0" w:uiPriority="73" w:unhideWhenUsed="0"/>
+    <w:lsdException w:name="Light Shading Accent 5" w:semiHidden="0" w:uiPriority="60" w:unhideWhenUsed="0"/>
+    <w:lsdException w:name="Light List Accent 5" w:semiHidden="0" w:uiPriority="61" w:unhideWhenUsed="0"/>
+    <w:lsdException w:name="Light Grid Accent 5" w:semiHidden="0" w:uiPriority="62" w:unhideWhenUsed="0"/>
+    <w:lsdException w:name="Medium Shading 1 Accent 5" w:semiHidden="0" w:uiPriority="63" w:unhideWhenUsed="0"/>
+    <w:lsdException w:name="Medium Shading 2 Accent 5" w:semiHidden="0" w:uiPriority="64" w:unhideWhenUsed="0"/>
+    <w:lsdException w:name="Medium List 1 Accent 5" w:semiHidden="0" w:uiPriority="65" w:unhideWhenUsed="0"/>
+    <w:lsdException w:name="Medium List 2 Accent 5" w:semiHidden="0" w:uiPriority="66" w:unhideWhenUsed="0"/>
+    <w:lsdException w:name="Medium Grid 1 Accent 5" w:semiHidden="0" w:uiPriority="67" w:unhideWhenUsed="0"/>
+    <w:lsdException w:name="Medium Grid 2 Accent 5" w:semiHidden="0" w:uiPriority="68" w:unhideWhenUsed="0"/>
+    <w:lsdException w:name="Medium Grid 3 Accent 5" w:semiHidden="0" w:uiPriority="69" w:unhideWhenUsed="0"/>
+    <w:lsdException w:name="Dark List Accent 5" w:semiHidden="0" w:uiPriority="70" w:unhideWhenUsed="0"/>
+    <w:lsdException w:name="Colorful Shading Accent 5" w:semiHidden="0" w:uiPriority="71" w:unhideWhenUsed="0"/>
+    <w:lsdException w:name="Colorful List Accent 5" w:semiHidden="0" w:uiPriority="72" w:unhideWhenUsed="0"/>
+    <w:lsdException w:name="Colorful Grid Accent 5" w:semiHidden="0" w:uiPriority="73" w:unhideWhenUsed="0"/>
+    <w:lsdException w:name="Light Shading Accent 6" w:semiHidden="0" w:uiPriority="60" w:unhideWhenUsed="0"/>
+    <w:lsdException w:name="Light List Accent 6" w:semiHidden="0" w:uiPriority="61" w:unhideWhenUsed="0"/>
+    <w:lsdException w:name="Light Grid Accent 6" w:semiHidden="0" w:uiPriority="62" w:unhideWhenUsed="0"/>
+    <w:lsdException w:name="Medium Shading 1 Accent 6" w:semiHidden="0" w:uiPriority="63" w:unhideWhenUsed="0"/>
+    <w:lsdException w:name="Medium Shading 2 Accent 6" w:semiHidden="0" w:uiPriority="64" w:unhideWhenUsed="0"/>
+    <w:lsdException w:name="Medium List 1 Accent 6" w:semiHidden="0" w:uiPriority="65" w:unhideWhenUsed="0"/>
+    <w:lsdException w:name="Medium List 2 Accent 6" w:semiHidden="0" w:uiPriority="66" w:unhideWhenUsed="0"/>
+    <w:lsdException w:name="Medium Grid 1 Accent 6" w:semiHidden="0" w:uiPriority="67" w:unhideWhenUsed="0"/>
+    <w:lsdException w:name="Medium Grid 2 Accent 6" w:semiHidden="0" w:uiPriority="68" w:unhideWhenUsed="0"/>
+    <w:lsdException w:name="Medium Grid 3 Accent 6" w:semiHidden="0" w:uiPriority="69" w:unhideWhenUsed="0"/>
+    <w:lsdException w:name="Dark List Accent 6" w:semiHidden="0" w:uiPriority="70" w:unhideWhenUsed="0"/>
+    <w:lsdException w:name="Colorful Shading Accent 6" w:semiHidden="0" w:uiPriority="71" w:unhideWhenUsed="0"/>
+    <w:lsdException w:name="Colorful List Accent 6" w:semiHidden="0" w:uiPriority="72" w:unhideWhenUsed="0"/>
+    <w:lsdException w:name="Colorful Grid Accent 6" w:semiHidden="0" w:uiPriority="73" w:unhideWhenUsed="0"/>
+    <w:lsdException w:name="Subtle Emphasis" w:semiHidden="0" w:uiPriority="19" w:unhideWhenUsed="0" w:qFormat="1"/>
+    <w:lsdException w:name="Intense Emphasis" w:semiHidden="0" w:uiPriority="21" w:unhideWhenUsed="0" w:qFormat="1"/>
+    <w:lsdException w:name="Subtle Reference" w:semiHidden="0" w:uiPriority="31" w:unhideWhenUsed="0" w:qFormat="1"/>
+    <w:lsdException w:name="Intense Reference" w:semiHidden="0" w:uiPriority="32" w:unhideWhenUsed="0" w:qFormat="1"/>
+    <w:lsdException w:name="Book Title" w:semiHidden="0" w:uiPriority="33" w:unhideWhenUsed="0" w:qFormat="1"/>
+    <w:lsdException w:name="Bibliography" w:uiPriority="37"/>
+    <w:lsdException w:name="TOC Heading" w:uiPriority="39" w:qFormat="1"/>
+  </w:latentStyles>
+  <w:style w:type="paragraph" w:default="1" w:styleId="Normale">
+    <w:name w:val="Normal"/>
+    <w:rsid w:val="00F40101"/>
+    <w:pPr>
+      <w:widowControl w:val="0"/>
+      <w:suppressAutoHyphens/>
+      <w:autoSpaceDN w:val="0"/>
+      <w:textAlignment w:val="baseline"/>
+    </w:pPr>
+    <w:rPr>
+      <w:rFonts w:ascii="Calibri" w:eastAsia="SimSun" w:hAnsi="Calibri" w:cs="Tahoma"/>
+      <w:kern w:val="3"/>
+    </w:rPr>
+  </w:style>
+  <w:style w:type="character" w:default="1" w:styleId="Carpredefinitoparagrafo">
+    <w:name w:val="Default Paragraph Font"/>
+    <w:uiPriority w:val="1"/>
+    <w:semiHidden/>
+    <w:unhideWhenUsed/>
+  </w:style>
+  <w:style w:type="table" w:default="1" w:styleId="Tabellanormale">
+    <w:name w:val="Normal Table"/>
+    <w:uiPriority w:val="99"/>
+    <w:semiHidden/>
+    <w:unhideWhenUsed/>
+    <w:tblPr>
+      <w:tblInd w:w="0" w:type="dxa"/>
+      <w:tblCellMar>
+        <w:top w:w="0" w:type="dxa"/>
+        <w:left w:w="108" w:type="dxa"/>
+        <w:bottom w:w="0" w:type="dxa"/>
+        <w:right w:w="108" w:type="dxa"/>
+      </w:tblCellMar>
+    </w:tblPr>
+  </w:style>
+  <w:style w:type="numbering" w:default="1" w:styleId="Nessunelenco">
+    <w:name w:val="No List"/>
+    <w:uiPriority w:val="99"/>
+    <w:semiHidden/>
+    <w:unhideWhenUsed/>
+  </w:style>
+  <w:style w:type="paragraph" w:styleId="Paragrafoelenco">
+    <w:name w:val="List Paragraph"/>
+    <w:basedOn w:val="Normale"/>
+    <w:uiPriority w:val="34"/>
+    <w:qFormat/>
+    <w:rsid w:val="00F40101"/>
+    <w:pPr>
+      <w:ind w:left="720"/>
+      <w:contextualSpacing/>
+    </w:pPr>
+  </w:style>
+  <w:style w:type="paragraph" w:customStyle="1" w:styleId="Standard">
+    <w:name w:val="Standard"/>
+    <w:rsid w:val="00F40101"/>
+    <w:pPr>
+      <w:suppressAutoHyphens/>
+      <w:autoSpaceDN w:val="0"/>
+      <w:spacing w:after="0" w:line="240" w:lineRule="auto"/>
+      <w:textAlignment w:val="baseline"/>
+    </w:pPr>
+    <w:rPr>
+      <w:rFonts w:ascii="Liberation Serif" w:eastAsia="SimSun" w:hAnsi="Liberation Serif" w:cs="Lucida Sans"/>
+      <w:kern w:val="3"/>
+      <w:sz w:val="24"/>
+      <w:szCs w:val="24"/>
+      <w:lang w:eastAsia="zh-CN" w:bidi="hi-IN"/>
+    </w:rPr>
+  </w:style>
+  <w:style w:type="paragraph" w:styleId="NormaleWeb">
+    <w:name w:val="Normal (Web)"/>
+    <w:basedOn w:val="Normale"/>
+    <w:rsid w:val="00F40101"/>
+    <w:pPr>
+      <w:widowControl/>
+      <w:suppressAutoHyphens w:val="0"/>
+      <w:spacing w:before="100" w:after="100" w:line="240" w:lineRule="auto"/>
+      <w:textAlignment w:val="auto"/>
+    </w:pPr>
+    <w:rPr>
+      <w:rFonts w:ascii="Times New Roman" w:eastAsia="Times New Roman" w:hAnsi="Times New Roman" w:cs="Times New Roman"/>
+      <w:kern w:val="0"/>
+      <w:sz w:val="24"/>
+      <w:szCs w:val="24"/>
+      <w:lang w:eastAsia="it-IT"/>
+    </w:rPr>
+  </w:style>
+  <w:style w:type="paragraph" w:styleId="Testofumetto">
+    <w:name w:val="Balloon Text"/>
+    <w:basedOn w:val="Normale"/>
+    <w:link w:val="TestofumettoCarattere"/>
+    <w:uiPriority w:val="99"/>
+    <w:semiHidden/>
+    <w:unhideWhenUsed/>
+    <w:rsid w:val="00F40101"/>
+    <w:pPr>
+      <w:spacing w:after="0" w:line="240" w:lineRule="auto"/>
+    </w:pPr>
+    <w:rPr>
+      <w:rFonts w:ascii="Tahoma" w:hAnsi="Tahoma"/>
+      <w:sz w:val="16"/>
+      <w:szCs w:val="16"/>
+    </w:rPr>
+  </w:style>
+  <w:style w:type="character" w:customStyle="1" w:styleId="TestofumettoCarattere">
+    <w:name w:val="Testo fumetto Carattere"/>
+    <w:basedOn w:val="Carpredefinitoparagrafo"/>
+    <w:link w:val="Testofumetto"/>
+    <w:uiPriority w:val="99"/>
+    <w:semiHidden/>
+    <w:rsid w:val="00F40101"/>
+    <w:rPr>
+      <w:rFonts w:ascii="Tahoma" w:eastAsia="SimSun" w:hAnsi="Tahoma" w:cs="Tahoma"/>
+      <w:kern w:val="3"/>
+      <w:sz w:val="16"/>
+      <w:szCs w:val="16"/>
+    </w:rPr>
+  </w:style>
+</w:styles>
+</file>
+
+<file path=word/stylesWithEffects.xml><?xml version="1.0" encoding="utf-8"?>
+<w:styles xmlns:wpc="http://schemas.microsoft.com/office/word/2010/wordprocessingCanvas" xmlns:mc="http://schemas.openxmlformats.org/markup-compatibility/2006" xmlns:o="urn:schemas-microsoft-com:office:office" xmlns:r="http://schemas.openxmlformats.org/officeDocument/2006/relationships" xmlns:m="http://schemas.openxmlformats.org/officeDocument/2006/math" xmlns:v="urn:schemas-microsoft-com:vml" xmlns:wp14="http://schemas.microsoft.com/office/word/2010/wordprocessingDrawing" xmlns:wp="http://schemas.openxmlformats.org/drawingml/2006/wordprocessingDrawing" xmlns:w10="urn:schemas-microsoft-com:office:word" xmlns:w="http://schemas.openxmlformats.org/wordprocessingml/2006/main" xmlns:w14="http://schemas.microsoft.com/office/word/2010/wordml" xmlns:wpg="http://schemas.microsoft.com/office/word/2010/wordprocessingGroup" xmlns:wpi="http://schemas.microsoft.com/office/word/2010/wordprocessingInk" xmlns:wne="http://schemas.microsoft.com/office/word/2006/wordml" xmlns:wps="http://schemas.microsoft.com/office/word/2010/wordprocessingShape" mc:Ignorable="w14 wp14">
+  <w:docDefaults>
+    <w:rPrDefault>
+      <w:rPr>
+        <w:rFonts w:asciiTheme="minorHAnsi" w:eastAsiaTheme="minorHAnsi" w:hAnsiTheme="minorHAnsi" w:cstheme="minorBidi"/>
+        <w:sz w:val="22"/>
+        <w:szCs w:val="22"/>
+        <w:lang w:val="it-IT" w:eastAsia="en-US" w:bidi="ar-SA"/>
+      </w:rPr>
+    </w:rPrDefault>
+    <w:pPrDefault>
+      <w:pPr>
+        <w:spacing w:after="200" w:line="276" w:lineRule="auto"/>
+      </w:pPr>
+    </w:pPrDefault>
+  </w:docDefaults>
+  <w:latentStyles w:defLockedState="0" w:defUIPriority="99" w:defSemiHidden="1" w:defUnhideWhenUsed="1" w:defQFormat="0" w:count="267">
+    <w:lsdException w:name="Normal" w:semiHidden="0" w:uiPriority="0" w:unhideWhenUsed="0" w:qFormat="1"/>
+    <w:lsdException w:name="heading 1" w:semiHidden="0" w:uiPriority="9" w:unhideWhenUsed="0" w:qFormat="1"/>
+    <w:lsdException w:name="heading 2" w:uiPriority="9" w:qFormat="1"/>
+    <w:lsdException w:name="heading 3" w:uiPriority="9" w:qFormat="1"/>
+    <w:lsdException w:name="heading 4" w:uiPriority="9" w:qFormat="1"/>
+    <w:lsdException w:name="heading 5" w:uiPriority="9" w:qFormat="1"/>
+    <w:lsdException w:name="heading 6" w:uiPriority="9" w:qFormat="1"/>
+    <w:lsdException w:name="heading 7" w:uiPriority="9" w:qFormat="1"/>
+    <w:lsdException w:name="heading 8" w:uiPriority="9" w:qFormat="1"/>
+    <w:lsdException w:name="heading 9" w:uiPriority="9" w:qFormat="1"/>
+    <w:lsdException w:name="toc 1" w:uiPriority="39"/>
+    <w:lsdException w:name="toc 2" w:uiPriority="39"/>
+    <w:lsdException w:name="toc 3" w:uiPriority="39"/>
+    <w:lsdException w:name="toc 4" w:uiPriority="39"/>
+    <w:lsdException w:name="toc 5" w:uiPriority="39"/>
+    <w:lsdException w:name="toc 6" w:uiPriority="39"/>
+    <w:lsdException w:name="toc 7" w:uiPriority="39"/>
+    <w:lsdException w:name="toc 8" w:uiPriority="39"/>
+    <w:lsdException w:name="toc 9" w:uiPriority="39"/>
+    <w:lsdException w:name="caption" w:uiPriority="35" w:qFormat="1"/>
+    <w:lsdException w:name="Title" w:semiHidden="0" w:uiPriority="10" w:unhideWhenUsed="0" w:qFormat="1"/>
+    <w:lsdException w:name="Default Paragraph Font" w:uiPriority="1"/>
+    <w:lsdException w:name="Subtitle" w:semiHidden="0" w:uiPriority="11" w:unhideWhenUsed="0" w:qFormat="1"/>
+    <w:lsdException w:name="Strong" w:semiHidden="0" w:uiPriority="22" w:unhideWhenUsed="0" w:qFormat="1"/>
+    <w:lsdException w:name="Emphasis" w:semiHidden="0" w:uiPriority="20" w:unhideWhenUsed="0" w:qFormat="1"/>
+    <w:lsdException w:name="Normal (Web)" w:uiPriority="0"/>
+    <w:lsdException w:name="Table Grid" w:uiPriority="59"/>
+    <w:lsdException w:name="Placeholder Text" w:unhideWhenUsed="0"/>
+    <w:lsdException w:name="No Spacing" w:semiHidden="0" w:uiPriority="1" w:unhideWhenUsed="0" w:qFormat="1"/>
+    <w:lsdException w:name="Light Shading" w:semiHidden="0" w:uiPriority="60" w:unhideWhenUsed="0"/>
+    <w:lsdException w:name="Light List" w:semiHidden="0" w:uiPriority="61" w:unhideWhenUsed="0"/>
+    <w:lsdException w:name="Light Grid" w:semiHidden="0" w:uiPriority="62" w:unhideWhenUsed="0"/>
+    <w:lsdException w:name="Medium Shading 1" w:semiHidden="0" w:uiPriority="63" w:unhideWhenUsed="0"/>
+    <w:lsdException w:name="Medium Shading 2" w:semiHidden="0" w:uiPriority="64" w:unhideWhenUsed="0"/>
+    <w:lsdException w:name="Medium List 1" w:semiHidden="0" w:uiPriority="65" w:unhideWhenUsed="0"/>
+    <w:lsdException w:name="Medium List 2" w:semiHidden="0" w:uiPriority="66" w:unhideWhenUsed="0"/>
+    <w:lsdException w:name="Medium Grid 1" w:semiHidden="0" w:uiPriority="67" w:unhideWhenUsed="0"/>
+    <w:lsdException w:name="Medium Grid 2" w:semiHidden="0" w:uiPriority="68" w:unhideWhenUsed="0"/>
+    <w:lsdException w:name="Medium Grid 3" w:semiHidden="0" w:uiPriority="69" w:unhideWhenUsed="0"/>
+    <w:lsdException w:name="Dark List" w:semiHidden="0" w:uiPriority="70" w:unhideWhenUsed="0"/>
+    <w:lsdException w:name="Colorful Shading" w:semiHidden="0" w:uiPriority="71" w:unhideWhenUsed="0"/>
+    <w:lsdException w:name="Colorful List" w:semiHidden="0" w:uiPriority="72" w:unhideWhenUsed="0"/>
+    <w:lsdException w:name="Colorful Grid" w:semiHidden="0" w:uiPriority="73" w:unhideWhenUsed="0"/>
+    <w:lsdException w:name="Light Shading Accent 1" w:semiHidden="0" w:uiPriority="60" w:unhideWhenUsed="0"/>
+    <w:lsdException w:name="Light List Accent 1" w:semiHidden="0" w:uiPriority="61" w:unhideWhenUsed="0"/>
+    <w:lsdException w:name="Light Grid Accent 1" w:semiHidden="0" w:uiPriority="62" w:unhideWhenUsed="0"/>
+    <w:lsdException w:name="Medium Shading 1 Accent 1" w:semiHidden="0" w:uiPriority="63" w:unhideWhenUsed="0"/>
+    <w:lsdException w:name="Medium Shading 2 Accent 1" w:semiHidden="0" w:uiPriority="64" w:unhideWhenUsed="0"/>
+    <w:lsdException w:name="Medium List 1 Accent 1" w:semiHidden="0" w:uiPriority="65" w:unhideWhenUsed="0"/>
+    <w:lsdException w:name="Revision" w:unhideWhenUsed="0"/>
+    <w:lsdException w:name="List Paragraph" w:semiHidden="0" w:uiPriority="34" w:unhideWhenUsed="0" w:qFormat="1"/>
+    <w:lsdException w:name="Quote" w:semiHidden="0" w:uiPriority="29" w:unhideWhenUsed="0" w:qFormat="1"/>
+    <w:lsdException w:name="Intense Quote" w:semiHidden="0" w:uiPriority="30" w:unhideWhenUsed="0" w:qFormat="1"/>
+    <w:lsdException w:name="Medium List 2 Accent 1" w:semiHidden="0" w:uiPriority="66" w:unhideWhenUsed="0"/>
+    <w:lsdException w:name="Medium Grid 1 Accent 1" w:semiHidden="0" w:uiPriority="67" w:unhideWhenUsed="0"/>
+    <w:lsdException w:name="Medium Grid 2 Accent 1" w:semiHidden="0" w:uiPriority="68" w:unhideWhenUsed="0"/>
+    <w:lsdException w:name="Medium Grid 3 Accent 1" w:semiHidden="0" w:uiPriority="69" w:unhideWhenUsed="0"/>
+    <w:lsdException w:name="Dark List Accent 1" w:semiHidden="0" w:uiPriority="70" w:unhideWhenUsed="0"/>
+    <w:lsdException w:name="Colorful Shading Accent 1" w:semiHidden="0" w:uiPriority="71" w:unhideWhenUsed="0"/>
+    <w:lsdException w:name="Colorful List Accent 1" w:semiHidden="0" w:uiPriority="72" w:unhideWhenUsed="0"/>
+    <w:lsdException w:name="Colorful Grid Accent 1" w:semiHidden="0" w:uiPriority="73" w:unhideWhenUsed="0"/>
+    <w:lsdException w:name="Light Shading Accent 2" w:semiHidden="0" w:uiPriority="60" w:unhideWhenUsed="0"/>
+    <w:lsdException w:name="Light List Accent 2" w:semiHidden="0" w:uiPriority="61" w:unhideWhenUsed="0"/>
+    <w:lsdException w:name="Light Grid Accent 2" w:semiHidden="0" w:uiPriority="62" w:unhideWhenUsed="0"/>
+    <w:lsdException w:name="Medium Shading 1 Accent 2" w:semiHidden="0" w:uiPriority="63" w:unhideWhenUsed="0"/>
+    <w:lsdException w:name="Medium Shading 2 Accent 2" w:semiHidden="0" w:uiPriority="64" w:unhideWhenUsed="0"/>
+    <w:lsdException w:name="Medium List 1 Accent 2" w:semiHidden="0" w:uiPriority="65" w:unhideWhenUsed="0"/>
+    <w:lsdException w:name="Medium List 2 Accent 2" w:semiHidden="0" w:uiPriority="66" w:unhideWhenUsed="0"/>
+    <w:lsdException w:name="Medium Grid 1 Accent 2" w:semiHidden="0" w:uiPriority="67" w:unhideWhenUsed="0"/>
+    <w:lsdException w:name="Medium Grid 2 Accent 2" w:semiHidden="0" w:uiPriority="68" w:unhideWhenUsed="0"/>
+    <w:lsdException w:name="Medium Grid 3 Accent 2" w:semiHidden="0" w:uiPriority="69" w:unhideWhenUsed="0"/>
+    <w:lsdException w:name="Dark List Accent 2" w:semiHidden="0" w:uiPriority="70" w:unhideWhenUsed="0"/>
+    <w:lsdException w:name="Colorful Shading Accent 2" w:semiHidden="0" w:uiPriority="71" w:unhideWhenUsed="0"/>
+    <w:lsdException w:name="Colorful List Accent 2" w:semiHidden="0" w:uiPriority="72" w:unhideWhenUsed="0"/>
+    <w:lsdException w:name="Colorful Grid Accent 2" w:semiHidden="0" w:uiPriority="73" w:unhideWhenUsed="0"/>
+    <w:lsdException w:name="Light Shading Accent 3" w:semiHidden="0" w:uiPriority="60" w:unhideWhenUsed="0"/>
+    <w:lsdException w:name="Light List Accent 3" w:semiHidden="0" w:uiPriority="61" w:unhideWhenUsed="0"/>
+    <w:lsdException w:name="Light Grid Accent 3" w:semiHidden="0" w:uiPriority="62" w:unhideWhenUsed="0"/>
+    <w:lsdException w:name="Medium Shading 1 Accent 3" w:semiHidden="0" w:uiPriority="63" w:unhideWhenUsed="0"/>
+    <w:lsdException w:name="Medium Shading 2 Accent 3" w:semiHidden="0" w:uiPriority="64" w:unhideWhenUsed="0"/>
+    <w:lsdException w:name="Medium List 1 Accent 3" w:semiHidden="0" w:uiPriority="65" w:unhideWhenUsed="0"/>
+    <w:lsdException w:name="Medium List 2 Accent 3" w:semiHidden="0" w:uiPriority="66" w:unhideWhenUsed="0"/>
+    <w:lsdException w:name="Medium Grid 1 Accent 3" w:semiHidden="0" w:uiPriority="67" w:unhideWhenUsed="0"/>
+    <w:lsdException w:name="Medium Grid 2 Accent 3" w:semiHidden="0" w:uiPriority="68" w:unhideWhenUsed="0"/>
+    <w:lsdException w:name="Medium Grid 3 Accent 3" w:semiHidden="0" w:uiPriority="69" w:unhideWhenUsed="0"/>
+    <w:lsdException w:name="Dark List Accent 3" w:semiHidden="0" w:uiPriority="70" w:unhideWhenUsed="0"/>
+    <w:lsdException w:name="Colorful Shading Accent 3" w:semiHidden="0" w:uiPriority="71" w:unhideWhenUsed="0"/>
+    <w:lsdException w:name="Colorful List Accent 3" w:semiHidden="0" w:uiPriority="72" w:unhideWhenUsed="0"/>
+    <w:lsdException w:name="Colorful Grid Accent 3" w:semiHidden="0" w:uiPriority="73" w:unhideWhenUsed="0"/>
+    <w:lsdException w:name="Light Shading Accent 4" w:semiHidden="0" w:uiPriority="60" w:unhideWhenUsed="0"/>
+    <w:lsdException w:name="Light List Accent 4" w:semiHidden="0" w:uiPriority="61" w:unhideWhenUsed="0"/>
+    <w:lsdException w:name="Light Grid Accent 4" w:semiHidden="0" w:uiPriority="62" w:unhideWhenUsed="0"/>
+    <w:lsdException w:name="Medium Shading 1 Accent 4" w:semiHidden="0" w:uiPriority="63" w:unhideWhenUsed="0"/>
+    <w:lsdException w:name="Medium Shading 2 Accent 4" w:semiHidden="0" w:uiPriority="64" w:unhideWhenUsed="0"/>
+    <w:lsdException w:name="Medium List 1 Accent 4" w:semiHidden="0" w:uiPriority="65" w:unhideWhenUsed="0"/>
+    <w:lsdException w:name="Medium List 2 Accent 4" w:semiHidden="0" w:uiPriority="66" w:unhideWhenUsed="0"/>
+    <w:lsdException w:name="Medium Grid 1 Accent 4" w:semiHidden="0" w:uiPriority="67" w:unhideWhenUsed="0"/>
+    <w:lsdException w:name="Medium Grid 2 Accent 4" w:semiHidden="0" w:uiPriority="68" w:unhideWhenUsed="0"/>
+    <w:lsdException w:name="Medium Grid 3 Accent 4" w:semiHidden="0" w:uiPriority="69" w:unhideWhenUsed="0"/>
+    <w:lsdException w:name="Dark List Accent 4" w:semiHidden="0" w:uiPriority="70" w:unhideWhenUsed="0"/>
+    <w:lsdException w:name="Colorful Shading Accent 4" w:semiHidden="0" w:uiPriority="71" w:unhideWhenUsed="0"/>
+    <w:lsdException w:name="Colorful List Accent 4" w:semiHidden="0" w:uiPriority="72" w:unhideWhenUsed="0"/>
+    <w:lsdException w:name="Colorful Grid Accent 4" w:semiHidden="0" w:uiPriority="73" w:unhideWhenUsed="0"/>
+    <w:lsdException w:name="Light Shading Accent 5" w:semiHidden="0" w:uiPriority="60" w:unhideWhenUsed="0"/>
+    <w:lsdException w:name="Light List Accent 5" w:semiHidden="0" w:uiPriority="61" w:unhideWhenUsed="0"/>
+    <w:lsdException w:name="Light Grid Accent 5" w:semiHidden="0" w:uiPriority="62" w:unhideWhenUsed="0"/>
+    <w:lsdException w:name="Medium Shading 1 Accent 5" w:semiHidden="0" w:uiPriority="63" w:unhideWhenUsed="0"/>
+    <w:lsdException w:name="Medium Shading 2 Accent 5" w:semiHidden="0" w:uiPriority="64" w:unhideWhenUsed="0"/>
+    <w:lsdException w:name="Medium List 1 Accent 5" w:semiHidden="0" w:uiPriority="65" w:unhideWhenUsed="0"/>
+    <w:lsdException w:name="Medium List 2 Accent 5" w:semiHidden="0" w:uiPriority="66" w:unhideWhenUsed="0"/>
+    <w:lsdException w:name="Medium Grid 1 Accent 5" w:semiHidden="0" w:uiPriority="67" w:unhideWhenUsed="0"/>
+    <w:lsdException w:name="Medium Grid 2 Accent 5" w:semiHidden="0" w:uiPriority="68" w:unhideWhenUsed="0"/>
+    <w:lsdException w:name="Medium Grid 3 Accent 5" w:semiHidden="0" w:uiPriority="69" w:unhideWhenUsed="0"/>
+    <w:lsdException w:name="Dark List Accent 5" w:semiHidden="0" w:uiPriority="70" w:unhideWhenUsed="0"/>
+    <w:lsdException w:name="Colorful Shading Accent 5" w:semiHidden="0" w:uiPriority="71" w:unhideWhenUsed="0"/>
+    <w:lsdException w:name="Colorful List Accent 5" w:semiHidden="0" w:uiPriority="72" w:unhideWhenUsed="0"/>
+    <w:lsdException w:name="Colorful Grid Accent 5" w:semiHidden="0" w:uiPriority="73" w:unhideWhenUsed="0"/>
+    <w:lsdException w:name="Light Shading Accent 6" w:semiHidden="0" w:uiPriority="60" w:unhideWhenUsed="0"/>
+    <w:lsdException w:name="Light List Accent 6" w:semiHidden="0" w:uiPriority="61" w:unhideWhenUsed="0"/>
+    <w:lsdException w:name="Light Grid Accent 6" w:semiHidden="0" w:uiPriority="62" w:unhideWhenUsed="0"/>
+    <w:lsdException w:name="Medium Shading 1 Accent 6" w:semiHidden="0" w:uiPriority="63" w:unhideWhenUsed="0"/>
+    <w:lsdException w:name="Medium Shading 2 Accent 6" w:semiHidden="0" w:uiPriority="64" w:unhideWhenUsed="0"/>
+    <w:lsdException w:name="Medium List 1 Accent 6" w:semiHidden="0" w:uiPriority="65" w:unhideWhenUsed="0"/>
+    <w:lsdException w:name="Medium List 2 Accent 6" w:semiHidden="0" w:uiPriority="66" w:unhideWhenUsed="0"/>
+    <w:lsdException w:name="Medium Grid 1 Accent 6" w:semiHidden="0" w:uiPriority="67" w:unhideWhenUsed="0"/>
+    <w:lsdException w:name="Medium Grid 2 Accent 6" w:semiHidden="0" w:uiPriority="68" w:unhideWhenUsed="0"/>
+    <w:lsdException w:name="Medium Grid 3 Accent 6" w:semiHidden="0" w:uiPriority="69" w:unhideWhenUsed="0"/>
+    <w:lsdException w:name="Dark List Accent 6" w:semiHidden="0" w:uiPriority="70" w:unhideWhenUsed="0"/>
+    <w:lsdException w:name="Colorful Shading Accent 6" w:semiHidden="0" w:uiPriority="71" w:unhideWhenUsed="0"/>
+    <w:lsdException w:name="Colorful List Accent 6" w:semiHidden="0" w:uiPriority="72" w:unhideWhenUsed="0"/>
+    <w:lsdException w:name="Colorful Grid Accent 6" w:semiHidden="0" w:uiPriority="73" w:unhideWhenUsed="0"/>
+    <w:lsdException w:name="Subtle Emphasis" w:semiHidden="0" w:uiPriority="19" w:unhideWhenUsed="0" w:qFormat="1"/>
+    <w:lsdException w:name="Intense Emphasis" w:semiHidden="0" w:uiPriority="21" w:unhideWhenUsed="0" w:qFormat="1"/>
+    <w:lsdException w:name="Subtle Reference" w:semiHidden="0" w:uiPriority="31" w:unhideWhenUsed="0" w:qFormat="1"/>
+    <w:lsdException w:name="Intense Reference" w:semiHidden="0" w:uiPriority="32" w:unhideWhenUsed="0" w:qFormat="1"/>
+    <w:lsdException w:name="Book Title" w:semiHidden="0" w:uiPriority="33" w:unhideWhenUsed="0" w:qFormat="1"/>
+    <w:lsdException w:name="Bibliography" w:uiPriority="37"/>
+    <w:lsdException w:name="TOC Heading" w:uiPriority="39" w:qFormat="1"/>
   </w:latentStyles>
   <w:style w:type="paragraph" w:default="1" w:styleId="Normale">
     <w:name w:val="Normal"/>

</xml_diff>